<commit_message>
NHANESII III fpg imputations
</commit_message>
<xml_diff>
--- a/Proposal Revisions/2006_Cutler_NHANES_NHIS_LINKAGE_111920F.docx
+++ b/Proposal Revisions/2006_Cutler_NHANES_NHIS_LINKAGE_111920F.docx
@@ -212,12 +212,28 @@
             <w:r>
               <w:rPr>
                 <w:rFonts w:ascii="Calibri"/>
-              </w:rPr>
-              <w:t>November 18</w:t>
+                <w:highlight w:val="yellow"/>
+              </w:rPr>
+              <w:t>January</w:t>
             </w:r>
             <w:r>
               <w:rPr>
                 <w:rFonts w:ascii="Calibri"/>
+                <w:highlight w:val="yellow"/>
+              </w:rPr>
+              <w:t xml:space="preserve"> </w:t>
+            </w:r>
+            <w:r>
+              <w:rPr>
+                <w:rFonts w:ascii="Calibri"/>
+                <w:highlight w:val="yellow"/>
+              </w:rPr>
+              <w:t>7</w:t>
+            </w:r>
+            <w:r>
+              <w:rPr>
+                <w:rFonts w:ascii="Calibri"/>
+                <w:highlight w:val="yellow"/>
                 <w:vertAlign w:val="superscript"/>
               </w:rPr>
               <w:t>th</w:t>
@@ -225,8 +241,16 @@
             <w:r>
               <w:rPr>
                 <w:rFonts w:ascii="Calibri"/>
-              </w:rPr>
-              <w:t>, 2020 (Revised)</w:t>
+                <w:highlight w:val="yellow"/>
+              </w:rPr>
+              <w:t>, 2021</w:t>
+            </w:r>
+            <w:r>
+              <w:rPr>
+                <w:rFonts w:ascii="Calibri"/>
+                <w:highlight w:val="yellow"/>
+              </w:rPr>
+              <w:t xml:space="preserve"> (Revised)</w:t>
             </w:r>
           </w:p>
         </w:tc>
@@ -654,21 +678,7 @@
               <w:rPr>
                 <w:rFonts w:ascii="Calibri"/>
               </w:rPr>
-              <w:t>[</w:t>
-            </w:r>
-            <w:proofErr w:type="gramStart"/>
-            <w:r>
-              <w:rPr>
-                <w:rFonts w:ascii="Calibri"/>
-              </w:rPr>
-              <w:t>_]  SAS</w:t>
-            </w:r>
-            <w:proofErr w:type="gramEnd"/>
-            <w:r>
-              <w:rPr>
-                <w:rFonts w:ascii="Calibri"/>
-              </w:rPr>
-              <w:t>/SUDAAN   [X] Stata    [</w:t>
+              <w:t>[_]  SAS/SUDAAN   [X] Stata    [</w:t>
             </w:r>
             <w:r>
               <w:rPr>
@@ -3917,21 +3927,7 @@
         <w:rPr>
           <w:sz w:val="24"/>
         </w:rPr>
-        <w:t xml:space="preserve">Second, we will relate adverse trends in risk and survival given risk to three measures of economic and social change: differential access to medical care for high and low education groups; economic changes that have been </w:t>
-      </w:r>
-      <w:proofErr w:type="gramStart"/>
-      <w:r>
-        <w:rPr>
-          <w:sz w:val="24"/>
-        </w:rPr>
-        <w:t>adverse</w:t>
-      </w:r>
-      <w:proofErr w:type="gramEnd"/>
-      <w:r>
-        <w:rPr>
-          <w:sz w:val="24"/>
-        </w:rPr>
-        <w:t xml:space="preserve"> to low education groups; and differential rates of</w:t>
+        <w:t>Second, we will relate adverse trends in risk and survival given risk to three measures of economic and social change: differential access to medical care for high and low education groups; economic changes that have been adverse to low education groups; and differential rates of</w:t>
       </w:r>
       <w:r>
         <w:rPr>
@@ -6059,15 +6055,7 @@
         <w:t>Subpopulation 1 – people aged 45-74 who are white, black, or Hispanic, except those with implausible values for cardiovascular disease risk factors (BMI, blood pressure, cholesterol level, HbA1c) and those with missing covariate data (age, sex, education</w:t>
       </w:r>
       <w:r>
-        <w:t xml:space="preserve">, divided into </w:t>
-      </w:r>
-      <w:proofErr w:type="gramStart"/>
-      <w:r>
-        <w:t>five year</w:t>
-      </w:r>
-      <w:proofErr w:type="gramEnd"/>
-      <w:r>
-        <w:t xml:space="preserve"> age-sex groups (e.g., 45-59 year old men, 45-49 year old women, …).</w:t>
+        <w:t>, divided into five year age-sex groups (e.g., 45-59 year old men, 45-49 year old women, …).</w:t>
       </w:r>
     </w:p>
     <w:p>
@@ -6362,15 +6350,7 @@
         <w:ind w:left="459" w:right="77"/>
       </w:pPr>
       <w:r>
-        <w:t xml:space="preserve">We will start by plotting trends in cardiovascular risk and cardiovascular death within 5 years, separately by education. The template for these plots is shown in exhibit 1. Panels (a) and (b) are for subpopulation 1, encompassing all races and ethnicities; panels (c) and (d) restrict the </w:t>
-      </w:r>
-      <w:proofErr w:type="spellStart"/>
-      <w:r>
-        <w:t>analy</w:t>
-      </w:r>
-      <w:proofErr w:type="spellEnd"/>
-      <w:r>
-        <w:t>- sis to subpopulation 2, non-Hispanic whites. Within these two groups, the left chart (panels (a) and (c)) shows the trend in risk and the right panel shows the trend in actual CVD mortality. Risk factor trends are shown through 2018, the most recent year of public use data available. Death within five years is shown through 2010, since the data on death are available through 2015.</w:t>
+        <w:t>We will start by plotting trends in cardiovascular risk and cardiovascular death within 5 years, separately by education. The template for these plots is shown in exhibit 1. Panels (a) and (b) are for subpopulation 1, encompassing all races and ethnicities; panels (c) and (d) restrict the analy- sis to subpopulation 2, non-Hispanic whites. Within these two groups, the left chart (panels (a) and (c)) shows the trend in risk and the right panel shows the trend in actual CVD mortality. Risk factor trends are shown through 2018, the most recent year of public use data available. Death within five years is shown through 2010, since the data on death are available through 2015.</w:t>
       </w:r>
     </w:p>
     <w:p>
@@ -6388,24 +6368,11 @@
         <w:ind w:left="459"/>
       </w:pPr>
       <w:r>
-        <w:t xml:space="preserve">Differential trends in disease risk would be shown as a divergence in the predicted mortality risk between the low and high education groups in panels (a) and (c) that occurs after 2000. </w:t>
-      </w:r>
-      <w:proofErr w:type="spellStart"/>
-      <w:r>
-        <w:t>Differen</w:t>
-      </w:r>
-      <w:proofErr w:type="spellEnd"/>
-      <w:r>
-        <w:t xml:space="preserve">- </w:t>
-      </w:r>
-      <w:proofErr w:type="spellStart"/>
+        <w:t xml:space="preserve">Differential trends in disease risk would be shown as a divergence in the predicted mortality risk between the low and high education groups in panels (a) and (c) that occurs after 2000. Differen- </w:t>
+      </w:r>
       <w:r>
         <w:lastRenderedPageBreak/>
-        <w:t>tial</w:t>
-      </w:r>
-      <w:proofErr w:type="spellEnd"/>
-      <w:r>
-        <w:t xml:space="preserve"> trends in mortality rates conditional on disease risk would be shown as a divergence in out- comes in panels (b) and (d) after 2000 between the low and high education groups that is not ap- parent in panels (a) and (c).</w:t>
+        <w:t>tial trends in mortality rates conditional on disease risk would be shown as a divergence in out- comes in panels (b) and (d) after 2000 between the low and high education groups that is not ap- parent in panels (a) and (c).</w:t>
       </w:r>
     </w:p>
     <w:p>
@@ -6441,23 +6408,7 @@
         <w:ind w:left="459"/>
       </w:pPr>
       <w:r>
-        <w:t xml:space="preserve">We posit three classes of explanations for why cholesterol or other trends might differ: (1) eco- nomic changes have adversely affected the health of less educated groups; (2) health insurance is less accessible for less educated groups than for better educated groups; and (3) despair is more common among less educated groups and this adversely affects the health. These theories are </w:t>
-      </w:r>
-      <w:proofErr w:type="spellStart"/>
-      <w:r>
-        <w:t>ob</w:t>
-      </w:r>
-      <w:proofErr w:type="spellEnd"/>
-      <w:r>
-        <w:t xml:space="preserve">- </w:t>
-      </w:r>
-      <w:proofErr w:type="spellStart"/>
-      <w:r>
-        <w:t>viously</w:t>
-      </w:r>
-      <w:proofErr w:type="spellEnd"/>
-      <w:r>
-        <w:t xml:space="preserve"> related, for example economic change may lead to despair and reduced insurance cover- age. Still, they imply that different types of interventions may be most effective in improving health. The specific variables we will utilize to test for these theories are as follows:</w:t>
+        <w:t>We posit three classes of explanations for why cholesterol or other trends might differ: (1) eco- nomic changes have adversely affected the health of less educated groups; (2) health insurance is less accessible for less educated groups than for better educated groups; and (3) despair is more common among less educated groups and this adversely affects the health. These theories are ob- viously related, for example economic change may lead to despair and reduced insurance cover- age. Still, they imply that different types of interventions may be most effective in improving health. The specific variables we will utilize to test for these theories are as follows:</w:t>
       </w:r>
     </w:p>
     <w:p/>
@@ -6498,19 +6449,11 @@
         </w:rPr>
         <w:t>EPOP</w:t>
       </w:r>
-      <w:proofErr w:type="spellStart"/>
       <w:r>
         <w:rPr>
           <w:sz w:val="16"/>
         </w:rPr>
-        <w:t>ea</w:t>
-      </w:r>
-      <w:proofErr w:type="spellEnd"/>
-      <w:r>
-        <w:rPr>
-          <w:sz w:val="16"/>
-        </w:rPr>
-        <w:t xml:space="preserve"> </w:t>
+        <w:t xml:space="preserve">ea </w:t>
       </w:r>
       <w:r>
         <w:rPr>
@@ -6519,19 +6462,11 @@
         </w:rPr>
         <w:t>/ UR</w:t>
       </w:r>
-      <w:proofErr w:type="spellStart"/>
       <w:r>
         <w:rPr>
           <w:sz w:val="16"/>
         </w:rPr>
-        <w:t>ea</w:t>
-      </w:r>
-      <w:proofErr w:type="spellEnd"/>
-      <w:r>
-        <w:rPr>
-          <w:sz w:val="16"/>
-        </w:rPr>
-        <w:t xml:space="preserve"> </w:t>
+        <w:t xml:space="preserve">ea </w:t>
       </w:r>
       <w:r>
         <w:rPr>
@@ -6679,19 +6614,11 @@
         </w:rPr>
         <w:t>UI</w:t>
       </w:r>
-      <w:proofErr w:type="spellStart"/>
       <w:r>
         <w:rPr>
           <w:sz w:val="16"/>
         </w:rPr>
-        <w:t>ea</w:t>
-      </w:r>
-      <w:proofErr w:type="spellEnd"/>
-      <w:r>
-        <w:rPr>
-          <w:sz w:val="16"/>
-        </w:rPr>
-        <w:t xml:space="preserve"> </w:t>
+        <w:t xml:space="preserve">ea </w:t>
       </w:r>
       <w:r>
         <w:rPr>
@@ -6783,19 +6710,11 @@
         </w:rPr>
         <w:t>D</w:t>
       </w:r>
-      <w:proofErr w:type="spellStart"/>
       <w:r>
         <w:rPr>
           <w:sz w:val="16"/>
         </w:rPr>
-        <w:t>ea</w:t>
-      </w:r>
-      <w:proofErr w:type="spellEnd"/>
-      <w:r>
-        <w:rPr>
-          <w:sz w:val="16"/>
-        </w:rPr>
-        <w:t xml:space="preserve"> </w:t>
+        <w:t xml:space="preserve">ea </w:t>
       </w:r>
       <w:r>
         <w:rPr>
@@ -6836,15 +6755,7 @@
         <w:ind w:left="120" w:right="101"/>
       </w:pPr>
       <w:r>
-        <w:t xml:space="preserve">Our methodology for testing these theories is as follows. Consider a person i with education level e who lives in area </w:t>
-      </w:r>
-      <w:proofErr w:type="spellStart"/>
-      <w:r>
-        <w:t>a</w:t>
-      </w:r>
-      <w:proofErr w:type="spellEnd"/>
-      <w:r>
-        <w:t xml:space="preserve"> at time t. For now, consider the time period t as being any year from 1999- </w:t>
+        <w:t xml:space="preserve">Our methodology for testing these theories is as follows. Consider a person i with education level e who lives in area a at time t. For now, consider the time period t as being any year from 1999- </w:t>
       </w:r>
       <w:r>
         <w:rPr>
@@ -6858,19 +6769,11 @@
         </w:rPr>
         <w:t>. They have outcome Y</w:t>
       </w:r>
-      <w:proofErr w:type="spellStart"/>
       <w:r>
         <w:rPr>
           <w:sz w:val="16"/>
         </w:rPr>
-        <w:t>ieat</w:t>
-      </w:r>
-      <w:proofErr w:type="spellEnd"/>
-      <w:r>
-        <w:rPr>
-          <w:sz w:val="16"/>
-        </w:rPr>
-        <w:t xml:space="preserve"> </w:t>
+        <w:t xml:space="preserve">ieat </w:t>
       </w:r>
       <w:r>
         <w:rPr>
@@ -6879,15 +6782,7 @@
         <w:t xml:space="preserve">(cholesterol, obesity, taking medications, etc.). For ease of </w:t>
       </w:r>
       <w:r>
-        <w:t xml:space="preserve">presentation, we consider only one explanatory variable, in this case the share of the population that is uninsured. The models we estimate will include all of the variables together. The </w:t>
-      </w:r>
-      <w:proofErr w:type="spellStart"/>
-      <w:r>
-        <w:t>specifi</w:t>
-      </w:r>
-      <w:proofErr w:type="spellEnd"/>
-      <w:r>
-        <w:t>- cation will be of the form:</w:t>
+        <w:t>presentation, we consider only one explanatory variable, in this case the share of the population that is uninsured. The models we estimate will include all of the variables together. The specifi- cation will be of the form:</w:t>
       </w:r>
     </w:p>
     <w:p>
@@ -6912,19 +6807,11 @@
         </w:rPr>
         <w:t>Y</w:t>
       </w:r>
-      <w:proofErr w:type="spellStart"/>
       <w:r>
         <w:rPr>
           <w:sz w:val="16"/>
         </w:rPr>
-        <w:t>ieat</w:t>
-      </w:r>
-      <w:proofErr w:type="spellEnd"/>
-      <w:r>
-        <w:rPr>
-          <w:sz w:val="16"/>
-        </w:rPr>
-        <w:t xml:space="preserve">  </w:t>
+        <w:t xml:space="preserve">ieat  </w:t>
       </w:r>
       <w:r>
         <w:rPr>
@@ -6953,7 +6840,6 @@
         </w:rPr>
         <w:t>*UI</w:t>
       </w:r>
-      <w:proofErr w:type="spellStart"/>
       <w:r>
         <w:rPr>
           <w:spacing w:val="-3"/>
@@ -6961,7 +6847,6 @@
         </w:rPr>
         <w:t>ea</w:t>
       </w:r>
-      <w:proofErr w:type="spellEnd"/>
       <w:r>
         <w:rPr>
           <w:spacing w:val="-3"/>
@@ -6982,14 +6867,12 @@
         </w:rPr>
         <w:t>X</w:t>
       </w:r>
-      <w:proofErr w:type="spellStart"/>
       <w:r>
         <w:rPr>
           <w:sz w:val="16"/>
         </w:rPr>
         <w:t>ieat</w:t>
       </w:r>
-      <w:proofErr w:type="spellEnd"/>
       <w:r>
         <w:rPr>
           <w:position w:val="2"/>
@@ -7065,14 +6948,12 @@
         </w:rPr>
         <w:t>e</w:t>
       </w:r>
-      <w:proofErr w:type="spellStart"/>
       <w:r>
         <w:rPr>
           <w:sz w:val="16"/>
         </w:rPr>
         <w:t>ieat</w:t>
       </w:r>
-      <w:proofErr w:type="spellEnd"/>
       <w:r>
         <w:rPr>
           <w:sz w:val="16"/>
@@ -7143,45 +7024,10 @@
         <w:rPr>
           <w:position w:val="2"/>
         </w:rPr>
-        <w:t xml:space="preserve">are dummy variables for </w:t>
-      </w:r>
-      <w:proofErr w:type="spellStart"/>
-      <w:r>
-        <w:rPr>
-          <w:position w:val="2"/>
-        </w:rPr>
-        <w:t>ar</w:t>
-      </w:r>
-      <w:proofErr w:type="spellEnd"/>
-      <w:r>
-        <w:rPr>
-          <w:position w:val="2"/>
-        </w:rPr>
-        <w:t xml:space="preserve">- </w:t>
-      </w:r>
-      <w:proofErr w:type="spellStart"/>
-      <w:r>
-        <w:t>eas</w:t>
-      </w:r>
-      <w:proofErr w:type="spellEnd"/>
-      <w:r>
-        <w:t xml:space="preserve">, education groups, and year. These </w:t>
-      </w:r>
-      <w:proofErr w:type="gramStart"/>
-      <w:r>
-        <w:t>pick up</w:t>
-      </w:r>
-      <w:proofErr w:type="gramEnd"/>
-      <w:r>
-        <w:t xml:space="preserve"> differences in the outcome across areas and de- </w:t>
-      </w:r>
-      <w:proofErr w:type="spellStart"/>
-      <w:r>
-        <w:t>mographic</w:t>
-      </w:r>
-      <w:proofErr w:type="spellEnd"/>
-      <w:r>
-        <w:t xml:space="preserve"> groups, and over time. Note that we wish to include county dummy variables so we will want to create a fake county variable, i.e. (county=1, 2, 3, …). Year is a time trend (i.e., 1999=0, </w:t>
+        <w:t xml:space="preserve">are dummy variables for ar- </w:t>
+      </w:r>
+      <w:r>
+        <w:t xml:space="preserve">eas, education groups, and year. These pick up differences in the outcome across areas and de- mographic groups, and over time. Note that we wish to include county dummy variables so we will want to create a fake county variable, i.e. (county=1, 2, 3, …). Year is a time trend (i.e., 1999=0, </w:t>
       </w:r>
       <w:r>
         <w:lastRenderedPageBreak/>
@@ -7221,97 +7067,73 @@
         <w:t xml:space="preserve">are the key coefficient of interests. For each education group e, they show </w:t>
       </w:r>
       <w:r>
-        <w:t xml:space="preserve">the trend in outcomes over time for that education group, controlling for demographics. The </w:t>
-      </w:r>
-      <w:proofErr w:type="spellStart"/>
-      <w:r>
-        <w:t>spe</w:t>
-      </w:r>
-      <w:proofErr w:type="spellEnd"/>
-      <w:r>
-        <w:t xml:space="preserve">- </w:t>
-      </w:r>
-      <w:proofErr w:type="spellStart"/>
+        <w:t xml:space="preserve">the trend in outcomes over time for that education group, controlling for demographics. The spe- </w:t>
+      </w:r>
       <w:r>
         <w:rPr>
           <w:position w:val="2"/>
         </w:rPr>
-        <w:t>cific</w:t>
-      </w:r>
-      <w:proofErr w:type="spellEnd"/>
+        <w:t>cific hypothesis we will test is whether β</w:t>
+      </w:r>
+      <w:r>
+        <w:rPr>
+          <w:sz w:val="16"/>
+        </w:rPr>
+        <w:t xml:space="preserve">1lowSES </w:t>
+      </w:r>
       <w:r>
         <w:rPr>
           <w:position w:val="2"/>
         </w:rPr>
-        <w:t xml:space="preserve"> hypothesis we will test is whether β</w:t>
+        <w:t>= β</w:t>
       </w:r>
       <w:r>
         <w:rPr>
           <w:sz w:val="16"/>
         </w:rPr>
+        <w:t>1highSES</w:t>
+      </w:r>
+      <w:r>
+        <w:rPr>
+          <w:position w:val="2"/>
+        </w:rPr>
+        <w:t xml:space="preserve">, that is trends in outcomes are the  </w:t>
+      </w:r>
+      <w:r>
+        <w:t xml:space="preserve">same for high and low SES individuals. For an outcome for which high values are worse (e.g., </w:t>
+      </w:r>
+      <w:r>
+        <w:rPr>
+          <w:position w:val="2"/>
+        </w:rPr>
+        <w:t>cholesterol), a finding that β</w:t>
+      </w:r>
+      <w:r>
+        <w:rPr>
+          <w:sz w:val="16"/>
+        </w:rPr>
         <w:t xml:space="preserve">1lowSES </w:t>
       </w:r>
       <w:r>
         <w:rPr>
           <w:position w:val="2"/>
         </w:rPr>
-        <w:t>= β</w:t>
+        <w:t>&gt; β</w:t>
       </w:r>
       <w:r>
         <w:rPr>
           <w:sz w:val="16"/>
         </w:rPr>
-        <w:t>1highSES</w:t>
+        <w:t xml:space="preserve">1highSES </w:t>
       </w:r>
       <w:r>
         <w:rPr>
           <w:position w:val="2"/>
         </w:rPr>
-        <w:t xml:space="preserve">, that is trends in outcomes are the  </w:t>
-      </w:r>
-      <w:r>
-        <w:t xml:space="preserve">same for high and low SES individuals. For an outcome for which high values are worse (e.g., </w:t>
-      </w:r>
-      <w:r>
-        <w:rPr>
-          <w:position w:val="2"/>
-        </w:rPr>
-        <w:t>cholesterol), a finding that β</w:t>
-      </w:r>
-      <w:r>
-        <w:rPr>
-          <w:sz w:val="16"/>
-        </w:rPr>
-        <w:t xml:space="preserve">1lowSES </w:t>
-      </w:r>
-      <w:r>
-        <w:rPr>
-          <w:position w:val="2"/>
-        </w:rPr>
-        <w:t>&gt; β</w:t>
-      </w:r>
-      <w:r>
-        <w:rPr>
-          <w:sz w:val="16"/>
-        </w:rPr>
-        <w:t xml:space="preserve">1highSES </w:t>
-      </w:r>
-      <w:r>
-        <w:rPr>
-          <w:position w:val="2"/>
-        </w:rPr>
         <w:t xml:space="preserve">would indicate that health has deteriorated more for </w:t>
       </w:r>
       <w:r>
-        <w:t xml:space="preserve">lower SES individuals than for high SES individuals in areas where </w:t>
-      </w:r>
-      <w:proofErr w:type="spellStart"/>
-      <w:r>
-        <w:t>uninsurance</w:t>
-      </w:r>
-      <w:proofErr w:type="spellEnd"/>
-      <w:r>
-        <w:t xml:space="preserve"> rates for low income people are</w:t>
+        <w:t>lower SES individuals than for high SES individuals in areas where uninsurance rates for low income people are</w:t>
       </w:r>
       <w:r>
         <w:rPr>
@@ -7356,15 +7178,7 @@
         <w:ind w:left="120" w:right="269"/>
       </w:pPr>
       <w:r>
-        <w:t xml:space="preserve">One concern about the findings from regression (1) is that outcomes might have been trending differently in areas with high and low rates of uninsured for separate reasons. While we cannot rule this out entirely without identifying every other potential variable to include, we can exam- </w:t>
-      </w:r>
-      <w:proofErr w:type="spellStart"/>
-      <w:r>
-        <w:t>ine</w:t>
-      </w:r>
-      <w:proofErr w:type="spellEnd"/>
-      <w:r>
-        <w:t xml:space="preserve"> the theory using data from the NHANES III through the early round of the continuous</w:t>
+        <w:t>One concern about the findings from regression (1) is that outcomes might have been trending differently in areas with high and low rates of uninsured for separate reasons. While we cannot rule this out entirely without identifying every other potential variable to include, we can exam- ine the theory using data from the NHANES III through the early round of the continuous</w:t>
       </w:r>
     </w:p>
     <w:p/>
@@ -7376,23 +7190,7 @@
         <w:ind w:left="460" w:right="249"/>
       </w:pPr>
       <w:r>
-        <w:t xml:space="preserve">NHANES. In the 1990s, heart disease mortality reductions were relatively similar across </w:t>
-      </w:r>
-      <w:proofErr w:type="spellStart"/>
-      <w:r>
-        <w:t>educa</w:t>
-      </w:r>
-      <w:proofErr w:type="spellEnd"/>
-      <w:r>
-        <w:t xml:space="preserve">- </w:t>
-      </w:r>
-      <w:proofErr w:type="spellStart"/>
-      <w:r>
-        <w:t>tion</w:t>
-      </w:r>
-      <w:proofErr w:type="spellEnd"/>
-      <w:r>
-        <w:t xml:space="preserve"> groups. Thus, the share of the population that is uninsured in the 2000s should not predict cardiovascular disease trends in the 1990s.</w:t>
+        <w:t>NHANES. In the 1990s, heart disease mortality reductions were relatively similar across educa- tion groups. Thus, the share of the population that is uninsured in the 2000s should not predict cardiovascular disease trends in the 1990s.</w:t>
       </w:r>
     </w:p>
     <w:p>
@@ -7437,72 +7235,40 @@
         <w:t xml:space="preserve">1highSES </w:t>
       </w:r>
       <w:r>
-        <w:t xml:space="preserve">would indicate that health was not deteriorating more in the 1990s for areas that would </w:t>
-      </w:r>
-      <w:proofErr w:type="spellStart"/>
-      <w:r>
-        <w:t>subse</w:t>
-      </w:r>
-      <w:proofErr w:type="spellEnd"/>
-      <w:r>
-        <w:t xml:space="preserve">- </w:t>
-      </w:r>
-      <w:proofErr w:type="spellStart"/>
+        <w:t xml:space="preserve">would indicate that health was not deteriorating more in the 1990s for areas that would subse- </w:t>
+      </w:r>
       <w:r>
         <w:rPr>
           <w:position w:val="2"/>
         </w:rPr>
-        <w:t>quently</w:t>
-      </w:r>
-      <w:proofErr w:type="spellEnd"/>
+        <w:t>quently experience job loss, high unemployment, and despair. If β</w:t>
+      </w:r>
+      <w:r>
+        <w:rPr>
+          <w:sz w:val="16"/>
+        </w:rPr>
+        <w:t xml:space="preserve">1lowSES </w:t>
+      </w:r>
       <w:r>
         <w:rPr>
           <w:position w:val="2"/>
         </w:rPr>
-        <w:t xml:space="preserve"> experience job loss, high unemployment, and despair. If β</w:t>
+        <w:t>&gt; β</w:t>
       </w:r>
       <w:r>
         <w:rPr>
           <w:sz w:val="16"/>
         </w:rPr>
-        <w:t xml:space="preserve">1lowSES </w:t>
+        <w:t xml:space="preserve">1highSES, </w:t>
       </w:r>
       <w:r>
         <w:rPr>
           <w:position w:val="2"/>
         </w:rPr>
-        <w:t>&gt; β</w:t>
-      </w:r>
-      <w:r>
-        <w:rPr>
-          <w:sz w:val="16"/>
-        </w:rPr>
-        <w:t xml:space="preserve">1highSES, </w:t>
-      </w:r>
-      <w:r>
-        <w:rPr>
-          <w:position w:val="2"/>
-        </w:rPr>
         <w:t xml:space="preserve">that would </w:t>
       </w:r>
       <w:r>
-        <w:t xml:space="preserve">indicate that those areas were trending adversely prior to the 2000s, and therefore that there were ‘pre-trends’ in poor outcomes in areas that subsequently did worse economically and </w:t>
-      </w:r>
-      <w:proofErr w:type="spellStart"/>
-      <w:r>
-        <w:t>demograph</w:t>
-      </w:r>
-      <w:proofErr w:type="spellEnd"/>
-      <w:r>
-        <w:t xml:space="preserve">- </w:t>
-      </w:r>
-      <w:proofErr w:type="spellStart"/>
-      <w:r>
-        <w:t>ically</w:t>
-      </w:r>
-      <w:proofErr w:type="spellEnd"/>
-      <w:r>
-        <w:t>.</w:t>
+        <w:t>indicate that those areas were trending adversely prior to the 2000s, and therefore that there were ‘pre-trends’ in poor outcomes in areas that subsequently did worse economically and demograph- ically.</w:t>
       </w:r>
     </w:p>
     <w:p>
@@ -7654,15 +7420,7 @@
         <w:t xml:space="preserve">STATA’s </w:t>
       </w:r>
       <w:r>
-        <w:t>“</w:t>
-      </w:r>
-      <w:proofErr w:type="spellStart"/>
-      <w:r>
-        <w:t>svy</w:t>
-      </w:r>
-      <w:proofErr w:type="spellEnd"/>
-      <w:r>
-        <w:t xml:space="preserve">” commands. </w:t>
+        <w:t xml:space="preserve">“svy” commands. </w:t>
       </w:r>
       <w:r>
         <w:rPr>
@@ -7740,85 +7498,12 @@
           <w:sz w:val="20"/>
         </w:rPr>
       </w:pPr>
-      <w:proofErr w:type="spellStart"/>
       <w:r>
         <w:rPr>
           <w:rFonts w:ascii="Courier New" w:hAnsi="Courier New"/>
           <w:sz w:val="20"/>
         </w:rPr>
-        <w:t>svyset</w:t>
-      </w:r>
-      <w:proofErr w:type="spellEnd"/>
-      <w:r>
-        <w:rPr>
-          <w:rFonts w:ascii="Courier New" w:hAnsi="Courier New"/>
-          <w:sz w:val="20"/>
-        </w:rPr>
-        <w:t xml:space="preserve"> </w:t>
-      </w:r>
-      <w:proofErr w:type="spellStart"/>
-      <w:r>
-        <w:rPr>
-          <w:rFonts w:ascii="Courier New" w:hAnsi="Courier New"/>
-          <w:sz w:val="20"/>
-        </w:rPr>
-        <w:t>sdmvpsu</w:t>
-      </w:r>
-      <w:proofErr w:type="spellEnd"/>
-      <w:r>
-        <w:rPr>
-          <w:rFonts w:ascii="Courier New" w:hAnsi="Courier New"/>
-          <w:sz w:val="20"/>
-        </w:rPr>
-        <w:t xml:space="preserve"> [pw=wtmec2yr], strata(</w:t>
-      </w:r>
-      <w:proofErr w:type="spellStart"/>
-      <w:r>
-        <w:rPr>
-          <w:rFonts w:ascii="Courier New" w:hAnsi="Courier New"/>
-          <w:sz w:val="20"/>
-        </w:rPr>
-        <w:t>sdmvstra</w:t>
-      </w:r>
-      <w:proofErr w:type="spellEnd"/>
-      <w:r>
-        <w:rPr>
-          <w:rFonts w:ascii="Courier New" w:hAnsi="Courier New"/>
-          <w:sz w:val="20"/>
-        </w:rPr>
-        <w:t xml:space="preserve">) </w:t>
-      </w:r>
-      <w:proofErr w:type="spellStart"/>
-      <w:r>
-        <w:rPr>
-          <w:rFonts w:ascii="Courier New" w:hAnsi="Courier New"/>
-          <w:sz w:val="20"/>
-        </w:rPr>
-        <w:t>svy</w:t>
-      </w:r>
-      <w:proofErr w:type="spellEnd"/>
-      <w:r>
-        <w:rPr>
-          <w:rFonts w:ascii="Courier New" w:hAnsi="Courier New"/>
-          <w:sz w:val="20"/>
-        </w:rPr>
-        <w:t xml:space="preserve">: regress cholesterol </w:t>
-      </w:r>
-      <w:proofErr w:type="spellStart"/>
-      <w:r>
-        <w:rPr>
-          <w:rFonts w:ascii="Courier New" w:hAnsi="Courier New"/>
-          <w:sz w:val="20"/>
-        </w:rPr>
-        <w:t>UI_year</w:t>
-      </w:r>
-      <w:proofErr w:type="spellEnd"/>
-      <w:r>
-        <w:rPr>
-          <w:rFonts w:ascii="Courier New" w:hAnsi="Courier New"/>
-          <w:sz w:val="20"/>
-        </w:rPr>
-        <w:t xml:space="preserve"> …</w:t>
+        <w:t>svyset sdmvpsu [pw=wtmec2yr], strata(sdmvstra) svy: regress cholesterol UI_year …</w:t>
       </w:r>
     </w:p>
     <w:p>
@@ -11407,21 +11092,7 @@
               <w:rPr>
                 <w:sz w:val="24"/>
               </w:rPr>
-              <w:t xml:space="preserve">Predicted </w:t>
-            </w:r>
-            <w:proofErr w:type="gramStart"/>
-            <w:r>
-              <w:rPr>
-                <w:sz w:val="24"/>
-              </w:rPr>
-              <w:t>5 year</w:t>
-            </w:r>
-            <w:proofErr w:type="gramEnd"/>
-            <w:r>
-              <w:rPr>
-                <w:sz w:val="24"/>
-              </w:rPr>
-              <w:t xml:space="preserve"> mortality</w:t>
+              <w:t>Predicted 5 year mortality</w:t>
             </w:r>
           </w:p>
         </w:tc>
@@ -12674,21 +12345,7 @@
               <w:rPr>
                 <w:sz w:val="24"/>
               </w:rPr>
-              <w:t xml:space="preserve">Predicted </w:t>
-            </w:r>
-            <w:proofErr w:type="gramStart"/>
-            <w:r>
-              <w:rPr>
-                <w:sz w:val="24"/>
-              </w:rPr>
-              <w:t>5 year</w:t>
-            </w:r>
-            <w:proofErr w:type="gramEnd"/>
-            <w:r>
-              <w:rPr>
-                <w:sz w:val="24"/>
-              </w:rPr>
-              <w:t xml:space="preserve"> mortality</w:t>
+              <w:t>Predicted 5 year mortality</w:t>
             </w:r>
           </w:p>
         </w:tc>
@@ -13940,19 +13597,11 @@
                 <w:sz w:val="24"/>
               </w:rPr>
             </w:pPr>
-            <w:proofErr w:type="gramStart"/>
             <w:r>
               <w:rPr>
                 <w:sz w:val="24"/>
               </w:rPr>
-              <w:t>5 year</w:t>
-            </w:r>
-            <w:proofErr w:type="gramEnd"/>
-            <w:r>
-              <w:rPr>
-                <w:sz w:val="24"/>
-              </w:rPr>
-              <w:t xml:space="preserve"> </w:t>
+              <w:t xml:space="preserve">5 year </w:t>
             </w:r>
             <w:r>
               <w:rPr>
@@ -13993,19 +13642,11 @@
                 <w:sz w:val="24"/>
               </w:rPr>
             </w:pPr>
-            <w:proofErr w:type="gramStart"/>
             <w:r>
               <w:rPr>
                 <w:sz w:val="24"/>
               </w:rPr>
-              <w:t>5 year</w:t>
-            </w:r>
-            <w:proofErr w:type="gramEnd"/>
-            <w:r>
-              <w:rPr>
-                <w:sz w:val="24"/>
-              </w:rPr>
-              <w:t xml:space="preserve"> a</w:t>
+              <w:t>5 year a</w:t>
             </w:r>
             <w:r>
               <w:rPr>
@@ -14377,19 +14018,11 @@
                 <w:sz w:val="24"/>
               </w:rPr>
             </w:pPr>
-            <w:proofErr w:type="gramStart"/>
             <w:r>
               <w:rPr>
                 <w:sz w:val="24"/>
               </w:rPr>
-              <w:t>5 year</w:t>
-            </w:r>
-            <w:proofErr w:type="gramEnd"/>
-            <w:r>
-              <w:rPr>
-                <w:sz w:val="24"/>
-              </w:rPr>
-              <w:t xml:space="preserve"> a</w:t>
+              <w:t>5 year a</w:t>
             </w:r>
             <w:r>
               <w:rPr>
@@ -14424,19 +14057,11 @@
                 <w:sz w:val="24"/>
               </w:rPr>
             </w:pPr>
-            <w:proofErr w:type="gramStart"/>
             <w:r>
               <w:rPr>
                 <w:sz w:val="24"/>
               </w:rPr>
-              <w:t>5 year</w:t>
-            </w:r>
-            <w:proofErr w:type="gramEnd"/>
-            <w:r>
-              <w:rPr>
-                <w:sz w:val="24"/>
-              </w:rPr>
-              <w:t xml:space="preserve"> a</w:t>
+              <w:t>5 year a</w:t>
             </w:r>
             <w:r>
               <w:rPr>
@@ -15307,16 +14932,9 @@
             </w:tcBorders>
           </w:tcPr>
           <w:p>
-            <w:proofErr w:type="spellStart"/>
-            <w:proofErr w:type="gramStart"/>
-            <w:r>
-              <w:t>seqn</w:t>
-            </w:r>
-            <w:proofErr w:type="spellEnd"/>
-            <w:r>
-              <w:t xml:space="preserve">  *</w:t>
-            </w:r>
-            <w:proofErr w:type="gramEnd"/>
+            <w:r>
+              <w:t>seqn  *</w:t>
+            </w:r>
           </w:p>
         </w:tc>
         <w:tc>
@@ -15732,28 +15350,18 @@
             </w:pPr>
           </w:p>
           <w:p>
-            <w:proofErr w:type="spellStart"/>
             <w:r>
               <w:t>ridageyr</w:t>
             </w:r>
-            <w:proofErr w:type="spellEnd"/>
-          </w:p>
-        </w:tc>
-        <w:tc>
-          <w:tcPr>
-            <w:tcW w:w="0" w:type="auto"/>
-          </w:tcPr>
-          <w:p>
-            <w:r>
-              <w:t xml:space="preserve">Best age in years of the sample person at time of HH screening. Individuals 80 and over are </w:t>
-            </w:r>
-            <w:proofErr w:type="spellStart"/>
-            <w:r>
-              <w:t>topcoded</w:t>
-            </w:r>
-            <w:proofErr w:type="spellEnd"/>
-            <w:r>
-              <w:t xml:space="preserve"> at 80 years of age.</w:t>
+          </w:p>
+        </w:tc>
+        <w:tc>
+          <w:tcPr>
+            <w:tcW w:w="0" w:type="auto"/>
+          </w:tcPr>
+          <w:p>
+            <w:r>
+              <w:t>Best age in years of the sample person at time of HH screening. Individuals 80 and over are topcoded at 80 years of age.</w:t>
             </w:r>
           </w:p>
         </w:tc>
@@ -15967,11 +15575,9 @@
             <w:tcW w:w="0" w:type="auto"/>
           </w:tcPr>
           <w:p>
-            <w:proofErr w:type="spellStart"/>
             <w:r>
               <w:t>riagendr</w:t>
             </w:r>
-            <w:proofErr w:type="spellEnd"/>
           </w:p>
         </w:tc>
         <w:tc>
@@ -16560,11 +16166,9 @@
             <w:tcW w:w="0" w:type="auto"/>
           </w:tcPr>
           <w:p>
-            <w:proofErr w:type="spellStart"/>
             <w:r>
               <w:t>dmdhredu</w:t>
             </w:r>
-            <w:proofErr w:type="spellEnd"/>
           </w:p>
         </w:tc>
         <w:tc>
@@ -16757,11 +16361,9 @@
             <w:tcW w:w="0" w:type="auto"/>
           </w:tcPr>
           <w:p>
-            <w:proofErr w:type="spellStart"/>
             <w:r>
               <w:t>dmqmilit</w:t>
             </w:r>
-            <w:proofErr w:type="spellEnd"/>
           </w:p>
         </w:tc>
         <w:tc>
@@ -16927,11 +16529,9 @@
             <w:tcW w:w="0" w:type="auto"/>
           </w:tcPr>
           <w:p>
-            <w:proofErr w:type="spellStart"/>
             <w:r>
               <w:t>indhhinc</w:t>
             </w:r>
-            <w:proofErr w:type="spellEnd"/>
           </w:p>
         </w:tc>
         <w:tc>
@@ -17232,11 +16832,9 @@
             <w:tcW w:w="0" w:type="auto"/>
           </w:tcPr>
           <w:p>
-            <w:proofErr w:type="spellStart"/>
             <w:r>
               <w:t>indfminc</w:t>
             </w:r>
-            <w:proofErr w:type="spellEnd"/>
           </w:p>
         </w:tc>
         <w:tc>
@@ -17548,11 +17146,9 @@
             <w:tcW w:w="0" w:type="auto"/>
           </w:tcPr>
           <w:p>
-            <w:proofErr w:type="spellStart"/>
             <w:r>
               <w:t>indfmpir</w:t>
             </w:r>
-            <w:proofErr w:type="spellEnd"/>
           </w:p>
         </w:tc>
         <w:tc>
@@ -17712,21 +17308,7 @@
               <w:rPr>
                 <w:color w:val="202429"/>
               </w:rPr>
-              <w:t>In what country {</w:t>
-            </w:r>
-            <w:proofErr w:type="gramStart"/>
-            <w:r>
-              <w:rPr>
-                <w:color w:val="202429"/>
-              </w:rPr>
-              <w:t>were</w:t>
-            </w:r>
-            <w:proofErr w:type="gramEnd"/>
-            <w:r>
-              <w:rPr>
-                <w:color w:val="202429"/>
-              </w:rPr>
-              <w:t xml:space="preserve"> you/was SP} born?</w:t>
+              <w:t>In what country {were you/was SP} born?</w:t>
             </w:r>
           </w:p>
         </w:tc>
@@ -17857,21 +17439,7 @@
               <w:rPr>
                 <w:color w:val="202429"/>
               </w:rPr>
-              <w:t>In what country {</w:t>
-            </w:r>
-            <w:proofErr w:type="gramStart"/>
-            <w:r>
-              <w:rPr>
-                <w:color w:val="202429"/>
-              </w:rPr>
-              <w:t>were</w:t>
-            </w:r>
-            <w:proofErr w:type="gramEnd"/>
-            <w:r>
-              <w:rPr>
-                <w:color w:val="202429"/>
-              </w:rPr>
-              <w:t xml:space="preserve"> you/was SP} born?</w:t>
+              <w:t>In what country {were you/was SP} born?</w:t>
             </w:r>
           </w:p>
         </w:tc>
@@ -18002,21 +17570,7 @@
               <w:rPr>
                 <w:color w:val="202429"/>
               </w:rPr>
-              <w:t>In what country {</w:t>
-            </w:r>
-            <w:proofErr w:type="gramStart"/>
-            <w:r>
-              <w:rPr>
-                <w:color w:val="202429"/>
-              </w:rPr>
-              <w:t>were</w:t>
-            </w:r>
-            <w:proofErr w:type="gramEnd"/>
-            <w:r>
-              <w:rPr>
-                <w:color w:val="202429"/>
-              </w:rPr>
-              <w:t xml:space="preserve"> you/was SP} born?</w:t>
+              <w:t>In what country {were you/was SP} born?</w:t>
             </w:r>
           </w:p>
         </w:tc>
@@ -18567,11 +18121,9 @@
             </w:tcBorders>
           </w:tcPr>
           <w:p>
-            <w:proofErr w:type="spellStart"/>
             <w:r>
               <w:t>bmxwt</w:t>
             </w:r>
-            <w:proofErr w:type="spellEnd"/>
           </w:p>
         </w:tc>
         <w:tc>
@@ -18727,11 +18279,9 @@
             <w:tcW w:w="0" w:type="auto"/>
           </w:tcPr>
           <w:p>
-            <w:proofErr w:type="spellStart"/>
             <w:r>
               <w:t>bmxbmi</w:t>
             </w:r>
-            <w:proofErr w:type="spellEnd"/>
           </w:p>
         </w:tc>
         <w:tc>
@@ -19893,11 +19443,9 @@
             <w:tcW w:w="0" w:type="auto"/>
           </w:tcPr>
           <w:p>
-            <w:proofErr w:type="spellStart"/>
             <w:r>
               <w:t>bpxsar</w:t>
             </w:r>
-            <w:proofErr w:type="spellEnd"/>
           </w:p>
         </w:tc>
         <w:tc>
@@ -20023,11 +19571,9 @@
             <w:tcW w:w="0" w:type="auto"/>
           </w:tcPr>
           <w:p>
-            <w:proofErr w:type="spellStart"/>
             <w:r>
               <w:t>bpxdar</w:t>
             </w:r>
-            <w:proofErr w:type="spellEnd"/>
           </w:p>
         </w:tc>
         <w:tc>
@@ -20488,11 +20034,9 @@
             </w:tcBorders>
           </w:tcPr>
           <w:p>
-            <w:proofErr w:type="spellStart"/>
             <w:r>
               <w:t>lbxtc</w:t>
             </w:r>
-            <w:proofErr w:type="spellEnd"/>
           </w:p>
         </w:tc>
         <w:tc>
@@ -20645,11 +20189,9 @@
             <w:tcW w:w="974" w:type="dxa"/>
           </w:tcPr>
           <w:p>
-            <w:proofErr w:type="spellStart"/>
             <w:r>
               <w:t>Lbxhdd</w:t>
             </w:r>
-            <w:proofErr w:type="spellEnd"/>
           </w:p>
         </w:tc>
         <w:tc>
@@ -20769,11 +20311,9 @@
             <w:tcW w:w="974" w:type="dxa"/>
           </w:tcPr>
           <w:p>
-            <w:proofErr w:type="spellStart"/>
             <w:r>
               <w:t>Lbdhdd</w:t>
             </w:r>
-            <w:proofErr w:type="spellEnd"/>
           </w:p>
         </w:tc>
         <w:tc>
@@ -20893,11 +20433,9 @@
             <w:tcW w:w="974" w:type="dxa"/>
           </w:tcPr>
           <w:p>
-            <w:proofErr w:type="spellStart"/>
             <w:r>
               <w:t>lbdhdl</w:t>
             </w:r>
-            <w:proofErr w:type="spellEnd"/>
           </w:p>
         </w:tc>
         <w:tc>
@@ -21017,11 +20555,9 @@
             <w:tcW w:w="974" w:type="dxa"/>
           </w:tcPr>
           <w:p>
-            <w:proofErr w:type="spellStart"/>
             <w:r>
               <w:t>lbdtrsi</w:t>
             </w:r>
-            <w:proofErr w:type="spellEnd"/>
           </w:p>
         </w:tc>
         <w:tc>
@@ -21141,11 +20677,9 @@
             <w:tcW w:w="974" w:type="dxa"/>
           </w:tcPr>
           <w:p>
-            <w:proofErr w:type="spellStart"/>
             <w:r>
               <w:t>lbdldl</w:t>
             </w:r>
-            <w:proofErr w:type="spellEnd"/>
           </w:p>
         </w:tc>
         <w:tc>
@@ -21265,11 +20799,9 @@
             <w:tcW w:w="974" w:type="dxa"/>
           </w:tcPr>
           <w:p>
-            <w:proofErr w:type="spellStart"/>
             <w:r>
               <w:t>lbxgh</w:t>
             </w:r>
-            <w:proofErr w:type="spellEnd"/>
           </w:p>
         </w:tc>
         <w:tc>
@@ -21389,11 +20921,9 @@
             <w:tcW w:w="974" w:type="dxa"/>
           </w:tcPr>
           <w:p>
-            <w:proofErr w:type="spellStart"/>
             <w:r>
               <w:t>lbxtc</w:t>
             </w:r>
-            <w:proofErr w:type="spellEnd"/>
           </w:p>
         </w:tc>
         <w:tc>
@@ -21513,11 +21043,9 @@
             <w:tcW w:w="974" w:type="dxa"/>
           </w:tcPr>
           <w:p>
-            <w:proofErr w:type="spellStart"/>
             <w:r>
               <w:t>Lbxhdd</w:t>
             </w:r>
-            <w:proofErr w:type="spellEnd"/>
           </w:p>
         </w:tc>
         <w:tc>
@@ -21637,11 +21165,9 @@
             <w:tcW w:w="974" w:type="dxa"/>
           </w:tcPr>
           <w:p>
-            <w:proofErr w:type="spellStart"/>
             <w:r>
               <w:t>Lbdhdd</w:t>
             </w:r>
-            <w:proofErr w:type="spellEnd"/>
           </w:p>
         </w:tc>
         <w:tc>
@@ -23239,21 +22765,7 @@
               <w:rPr>
                 <w:color w:val="000000"/>
               </w:rPr>
-              <w:t>(SP Interview Version) What kind of work {</w:t>
-            </w:r>
-            <w:proofErr w:type="gramStart"/>
-            <w:r>
-              <w:rPr>
-                <w:color w:val="000000"/>
-              </w:rPr>
-              <w:t>were</w:t>
-            </w:r>
-            <w:proofErr w:type="gramEnd"/>
-            <w:r>
-              <w:rPr>
-                <w:color w:val="000000"/>
-              </w:rPr>
-              <w:t xml:space="preserve"> you/was SP} doing? </w:t>
+              <w:t xml:space="preserve">(SP Interview Version) What kind of work {were you/was SP} doing? </w:t>
             </w:r>
           </w:p>
         </w:tc>
@@ -23570,21 +23082,7 @@
               <w:rPr>
                 <w:color w:val="000000"/>
               </w:rPr>
-              <w:t xml:space="preserve">Looking at the card, which of </w:t>
-            </w:r>
-            <w:proofErr w:type="gramStart"/>
-            <w:r>
-              <w:rPr>
-                <w:color w:val="000000"/>
-              </w:rPr>
-              <w:t>these best</w:t>
-            </w:r>
-            <w:proofErr w:type="gramEnd"/>
-            <w:r>
-              <w:rPr>
-                <w:color w:val="000000"/>
-              </w:rPr>
-              <w:t xml:space="preserve"> describes this job or work situation?</w:t>
+              <w:t>Looking at the card, which of these best describes this job or work situation?</w:t>
             </w:r>
           </w:p>
         </w:tc>
@@ -23894,15 +23392,7 @@
           </w:tcPr>
           <w:p>
             <w:r>
-              <w:t>Thinking of all the paid jobs or businesses {you/SP} ever had, what kind of work {</w:t>
-            </w:r>
-            <w:proofErr w:type="gramStart"/>
-            <w:r>
-              <w:t>were</w:t>
-            </w:r>
-            <w:proofErr w:type="gramEnd"/>
-            <w:r>
-              <w:t xml:space="preserve"> you/was s/he} doing the longest? </w:t>
+              <w:t xml:space="preserve">Thinking of all the paid jobs or businesses {you/SP} ever had, what kind of work {were you/was s/he} doing the longest? </w:t>
             </w:r>
           </w:p>
         </w:tc>
@@ -24028,15 +23518,7 @@
             </w:r>
             <w:r>
               <w:lastRenderedPageBreak/>
-              <w:t>{you/SP} ever had, what kind of work {</w:t>
-            </w:r>
-            <w:proofErr w:type="gramStart"/>
-            <w:r>
-              <w:t>were</w:t>
-            </w:r>
-            <w:proofErr w:type="gramEnd"/>
-            <w:r>
-              <w:t xml:space="preserve"> you/was s/he} doing the longest? </w:t>
+              <w:t xml:space="preserve">{you/SP} ever had, what kind of work {were you/was s/he} doing the longest? </w:t>
             </w:r>
           </w:p>
         </w:tc>
@@ -24160,15 +23642,7 @@
           </w:tcPr>
           <w:p>
             <w:r>
-              <w:t>Thinking of all the paid jobs or businesses {you/SP} ever had, what kind of work {</w:t>
-            </w:r>
-            <w:proofErr w:type="gramStart"/>
-            <w:r>
-              <w:t>were</w:t>
-            </w:r>
-            <w:proofErr w:type="gramEnd"/>
-            <w:r>
-              <w:t xml:space="preserve"> you/was s/he} doing the longest? </w:t>
+              <w:t xml:space="preserve">Thinking of all the paid jobs or businesses {you/SP} ever had, what kind of work {were you/was s/he} doing the longest? </w:t>
             </w:r>
           </w:p>
         </w:tc>
@@ -24290,15 +23764,7 @@
           </w:tcPr>
           <w:p>
             <w:r>
-              <w:t>Thinking of all the paid jobs or businesses {you/SP} ever had, what kind of work {</w:t>
-            </w:r>
-            <w:proofErr w:type="gramStart"/>
-            <w:r>
-              <w:t>were</w:t>
-            </w:r>
-            <w:proofErr w:type="gramEnd"/>
-            <w:r>
-              <w:t xml:space="preserve"> you/was s/he} doing the longest? </w:t>
+              <w:t xml:space="preserve">Thinking of all the paid jobs or businesses {you/SP} ever had, what kind of work {were you/was s/he} doing the longest? </w:t>
             </w:r>
           </w:p>
         </w:tc>
@@ -25566,14 +25032,12 @@
             <w:tcW w:w="0" w:type="auto"/>
           </w:tcPr>
           <w:p>
-            <w:proofErr w:type="spellStart"/>
             <w:r>
               <w:rPr>
                 <w:color w:val="000000"/>
               </w:rPr>
               <w:t>sdmvpsu</w:t>
             </w:r>
-            <w:proofErr w:type="spellEnd"/>
           </w:p>
         </w:tc>
         <w:tc>
@@ -25734,7 +25198,6 @@
             <w:tcW w:w="0" w:type="auto"/>
           </w:tcPr>
           <w:p>
-            <w:proofErr w:type="spellStart"/>
             <w:r>
               <w:rPr>
                 <w:color w:val="000000"/>
@@ -25742,7 +25205,6 @@
               <w:lastRenderedPageBreak/>
               <w:t>sdmvstra</w:t>
             </w:r>
-            <w:proofErr w:type="spellEnd"/>
           </w:p>
         </w:tc>
         <w:tc>
@@ -27019,16 +26481,8 @@
               <w:rPr>
                 <w:color w:val="000000"/>
               </w:rPr>
-              <w:t xml:space="preserve">Told to increase potassium for </w:t>
-            </w:r>
-            <w:proofErr w:type="spellStart"/>
-            <w:r>
-              <w:rPr>
-                <w:color w:val="000000"/>
-              </w:rPr>
-              <w:t>hyprtnsn</w:t>
-            </w:r>
-            <w:proofErr w:type="spellEnd"/>
+              <w:t>Told to increase potassium for hyprtnsn</w:t>
+            </w:r>
           </w:p>
         </w:tc>
         <w:tc>
@@ -27185,16 +26639,8 @@
               <w:rPr>
                 <w:color w:val="000000"/>
               </w:rPr>
-              <w:t xml:space="preserve">Told of other diet changes for </w:t>
-            </w:r>
-            <w:proofErr w:type="spellStart"/>
-            <w:r>
-              <w:rPr>
-                <w:color w:val="000000"/>
-              </w:rPr>
-              <w:t>hyprtnsn</w:t>
-            </w:r>
-            <w:proofErr w:type="spellEnd"/>
+              <w:t>Told of other diet changes for hyprtnsn</w:t>
+            </w:r>
           </w:p>
         </w:tc>
         <w:tc>
@@ -28141,21 +27587,7 @@
               <w:rPr>
                 <w:color w:val="000000"/>
               </w:rPr>
-              <w:t xml:space="preserve"> Told to take </w:t>
-            </w:r>
-            <w:proofErr w:type="spellStart"/>
-            <w:r>
-              <w:rPr>
-                <w:color w:val="000000"/>
-              </w:rPr>
-              <w:t>prescriptn</w:t>
-            </w:r>
-            <w:proofErr w:type="spellEnd"/>
-            <w:r>
-              <w:rPr>
-                <w:color w:val="000000"/>
-              </w:rPr>
-              <w:t xml:space="preserve"> for cholesterol</w:t>
+              <w:t xml:space="preserve"> Told to take prescriptn for cholesterol</w:t>
             </w:r>
           </w:p>
         </w:tc>
@@ -35857,23 +35289,37 @@
                 <w:rFonts w:ascii="Helvetica Neue" w:eastAsia="Times New Roman" w:hAnsi="Helvetica Neue"/>
                 <w:color w:val="454545"/>
               </w:rPr>
-              <w:t xml:space="preserve">Phase 1 interviewed sample final </w:t>
-            </w:r>
-            <w:proofErr w:type="spellStart"/>
+              <w:t>Phase 1 interviewed sample final wgt </w:t>
+            </w:r>
+          </w:p>
+        </w:tc>
+      </w:tr>
+      <w:tr>
+        <w:tc>
+          <w:tcPr>
+            <w:tcW w:w="5268" w:type="dxa"/>
+          </w:tcPr>
+          <w:p>
             <w:r>
               <w:rPr>
                 <w:rFonts w:ascii="Helvetica Neue" w:eastAsia="Times New Roman" w:hAnsi="Helvetica Neue"/>
                 <w:color w:val="454545"/>
               </w:rPr>
-              <w:t>wgt</w:t>
-            </w:r>
-            <w:proofErr w:type="spellEnd"/>
+              <w:t>WTPFEX1 </w:t>
+            </w:r>
+          </w:p>
+        </w:tc>
+        <w:tc>
+          <w:tcPr>
+            <w:tcW w:w="5268" w:type="dxa"/>
+          </w:tcPr>
+          <w:p>
             <w:r>
               <w:rPr>
                 <w:rFonts w:ascii="Helvetica Neue" w:eastAsia="Times New Roman" w:hAnsi="Helvetica Neue"/>
                 <w:color w:val="454545"/>
               </w:rPr>
-              <w:t> </w:t>
+              <w:t>Phase 1 MEC examined sample final wgt </w:t>
             </w:r>
           </w:p>
         </w:tc>
@@ -35889,7 +35335,7 @@
                 <w:rFonts w:ascii="Helvetica Neue" w:eastAsia="Times New Roman" w:hAnsi="Helvetica Neue"/>
                 <w:color w:val="454545"/>
               </w:rPr>
-              <w:t>WTPFEX1 </w:t>
+              <w:t xml:space="preserve">WTPFHX1 </w:t>
             </w:r>
           </w:p>
         </w:tc>
@@ -35903,23 +35349,37 @@
                 <w:rFonts w:ascii="Helvetica Neue" w:eastAsia="Times New Roman" w:hAnsi="Helvetica Neue"/>
                 <w:color w:val="454545"/>
               </w:rPr>
-              <w:t xml:space="preserve">Phase 1 MEC examined sample final </w:t>
-            </w:r>
-            <w:proofErr w:type="spellStart"/>
+              <w:t>Phase 1 M+H examined sample final wgt </w:t>
+            </w:r>
+          </w:p>
+        </w:tc>
+      </w:tr>
+      <w:tr>
+        <w:tc>
+          <w:tcPr>
+            <w:tcW w:w="5268" w:type="dxa"/>
+          </w:tcPr>
+          <w:p>
             <w:r>
               <w:rPr>
                 <w:rFonts w:ascii="Helvetica Neue" w:eastAsia="Times New Roman" w:hAnsi="Helvetica Neue"/>
                 <w:color w:val="454545"/>
               </w:rPr>
-              <w:t>wgt</w:t>
-            </w:r>
-            <w:proofErr w:type="spellEnd"/>
+              <w:t>WTPFQX2</w:t>
+            </w:r>
+          </w:p>
+        </w:tc>
+        <w:tc>
+          <w:tcPr>
+            <w:tcW w:w="5268" w:type="dxa"/>
+          </w:tcPr>
+          <w:p>
             <w:r>
               <w:rPr>
                 <w:rFonts w:ascii="Helvetica Neue" w:eastAsia="Times New Roman" w:hAnsi="Helvetica Neue"/>
                 <w:color w:val="454545"/>
               </w:rPr>
-              <w:t> </w:t>
+              <w:t>Phase 2 interviewed sample final wgt </w:t>
             </w:r>
           </w:p>
         </w:tc>
@@ -35935,7 +35395,7 @@
                 <w:rFonts w:ascii="Helvetica Neue" w:eastAsia="Times New Roman" w:hAnsi="Helvetica Neue"/>
                 <w:color w:val="454545"/>
               </w:rPr>
-              <w:t xml:space="preserve">WTPFHX1 </w:t>
+              <w:t xml:space="preserve">WTPFEX2 </w:t>
             </w:r>
           </w:p>
         </w:tc>
@@ -35949,23 +35409,37 @@
                 <w:rFonts w:ascii="Helvetica Neue" w:eastAsia="Times New Roman" w:hAnsi="Helvetica Neue"/>
                 <w:color w:val="454545"/>
               </w:rPr>
-              <w:t xml:space="preserve">Phase 1 M+H examined sample final </w:t>
-            </w:r>
-            <w:proofErr w:type="spellStart"/>
+              <w:t>Phase 2 MEC examined sample final wgt </w:t>
+            </w:r>
+          </w:p>
+        </w:tc>
+      </w:tr>
+      <w:tr>
+        <w:tc>
+          <w:tcPr>
+            <w:tcW w:w="5268" w:type="dxa"/>
+          </w:tcPr>
+          <w:p>
             <w:r>
               <w:rPr>
                 <w:rFonts w:ascii="Helvetica Neue" w:eastAsia="Times New Roman" w:hAnsi="Helvetica Neue"/>
                 <w:color w:val="454545"/>
               </w:rPr>
-              <w:t>wgt</w:t>
-            </w:r>
-            <w:proofErr w:type="spellEnd"/>
+              <w:t>WTPFHX2</w:t>
+            </w:r>
+          </w:p>
+        </w:tc>
+        <w:tc>
+          <w:tcPr>
+            <w:tcW w:w="5268" w:type="dxa"/>
+          </w:tcPr>
+          <w:p>
             <w:r>
               <w:rPr>
                 <w:rFonts w:ascii="Helvetica Neue" w:eastAsia="Times New Roman" w:hAnsi="Helvetica Neue"/>
                 <w:color w:val="454545"/>
               </w:rPr>
-              <w:t> </w:t>
+              <w:t>Phase 2 M+H examined sample final wgt </w:t>
             </w:r>
           </w:p>
         </w:tc>
@@ -35978,10 +35452,12 @@
           <w:p>
             <w:r>
               <w:rPr>
-                <w:rFonts w:ascii="Helvetica Neue" w:eastAsia="Times New Roman" w:hAnsi="Helvetica Neue"/>
-                <w:color w:val="454545"/>
-              </w:rPr>
-              <w:t>WTPFQX2</w:t>
+                <w:rFonts w:eastAsia="Times New Roman"/>
+                <w:color w:val="000000"/>
+                <w:sz w:val="22"/>
+                <w:szCs w:val="22"/>
+              </w:rPr>
+              <w:t>DMARETHN</w:t>
             </w:r>
           </w:p>
         </w:tc>
@@ -35992,26 +35468,12 @@
           <w:p>
             <w:r>
               <w:rPr>
-                <w:rFonts w:ascii="Helvetica Neue" w:eastAsia="Times New Roman" w:hAnsi="Helvetica Neue"/>
-                <w:color w:val="454545"/>
-              </w:rPr>
-              <w:t xml:space="preserve">Phase 2 interviewed sample final </w:t>
-            </w:r>
-            <w:proofErr w:type="spellStart"/>
-            <w:r>
-              <w:rPr>
-                <w:rFonts w:ascii="Helvetica Neue" w:eastAsia="Times New Roman" w:hAnsi="Helvetica Neue"/>
-                <w:color w:val="454545"/>
-              </w:rPr>
-              <w:t>wgt</w:t>
-            </w:r>
-            <w:proofErr w:type="spellEnd"/>
-            <w:r>
-              <w:rPr>
-                <w:rFonts w:ascii="Helvetica Neue" w:eastAsia="Times New Roman" w:hAnsi="Helvetica Neue"/>
-                <w:color w:val="454545"/>
-              </w:rPr>
-              <w:t> </w:t>
+                <w:rFonts w:eastAsia="Times New Roman"/>
+                <w:color w:val="000000"/>
+                <w:sz w:val="22"/>
+                <w:szCs w:val="22"/>
+              </w:rPr>
+              <w:t>Race-ethnicity</w:t>
             </w:r>
           </w:p>
         </w:tc>
@@ -36024,10 +35486,12 @@
           <w:p>
             <w:r>
               <w:rPr>
-                <w:rFonts w:ascii="Helvetica Neue" w:eastAsia="Times New Roman" w:hAnsi="Helvetica Neue"/>
-                <w:color w:val="454545"/>
-              </w:rPr>
-              <w:t xml:space="preserve">WTPFEX2 </w:t>
+                <w:rFonts w:eastAsia="Times New Roman"/>
+                <w:color w:val="000000"/>
+                <w:sz w:val="22"/>
+                <w:szCs w:val="22"/>
+              </w:rPr>
+              <w:t>DMARACER</w:t>
             </w:r>
           </w:p>
         </w:tc>
@@ -36038,26 +35502,12 @@
           <w:p>
             <w:r>
               <w:rPr>
-                <w:rFonts w:ascii="Helvetica Neue" w:eastAsia="Times New Roman" w:hAnsi="Helvetica Neue"/>
-                <w:color w:val="454545"/>
-              </w:rPr>
-              <w:t xml:space="preserve">Phase 2 MEC examined sample final </w:t>
-            </w:r>
-            <w:proofErr w:type="spellStart"/>
-            <w:r>
-              <w:rPr>
-                <w:rFonts w:ascii="Helvetica Neue" w:eastAsia="Times New Roman" w:hAnsi="Helvetica Neue"/>
-                <w:color w:val="454545"/>
-              </w:rPr>
-              <w:t>wgt</w:t>
-            </w:r>
-            <w:proofErr w:type="spellEnd"/>
-            <w:r>
-              <w:rPr>
-                <w:rFonts w:ascii="Helvetica Neue" w:eastAsia="Times New Roman" w:hAnsi="Helvetica Neue"/>
-                <w:color w:val="454545"/>
-              </w:rPr>
-              <w:t> </w:t>
+                <w:rFonts w:eastAsia="Times New Roman"/>
+                <w:color w:val="000000"/>
+                <w:sz w:val="22"/>
+                <w:szCs w:val="22"/>
+              </w:rPr>
+              <w:t>Race</w:t>
             </w:r>
           </w:p>
         </w:tc>
@@ -36070,10 +35520,12 @@
           <w:p>
             <w:r>
               <w:rPr>
-                <w:rFonts w:ascii="Helvetica Neue" w:eastAsia="Times New Roman" w:hAnsi="Helvetica Neue"/>
-                <w:color w:val="454545"/>
-              </w:rPr>
-              <w:t>WTPFHX2</w:t>
+                <w:rFonts w:eastAsia="Times New Roman"/>
+                <w:color w:val="000000"/>
+                <w:sz w:val="22"/>
+                <w:szCs w:val="22"/>
+              </w:rPr>
+              <w:t xml:space="preserve">DMAETHNR </w:t>
             </w:r>
           </w:p>
         </w:tc>
@@ -36084,26 +35536,12 @@
           <w:p>
             <w:r>
               <w:rPr>
-                <w:rFonts w:ascii="Helvetica Neue" w:eastAsia="Times New Roman" w:hAnsi="Helvetica Neue"/>
-                <w:color w:val="454545"/>
-              </w:rPr>
-              <w:t xml:space="preserve">Phase 2 M+H examined sample final </w:t>
-            </w:r>
-            <w:proofErr w:type="spellStart"/>
-            <w:r>
-              <w:rPr>
-                <w:rFonts w:ascii="Helvetica Neue" w:eastAsia="Times New Roman" w:hAnsi="Helvetica Neue"/>
-                <w:color w:val="454545"/>
-              </w:rPr>
-              <w:t>wgt</w:t>
-            </w:r>
-            <w:proofErr w:type="spellEnd"/>
-            <w:r>
-              <w:rPr>
-                <w:rFonts w:ascii="Helvetica Neue" w:eastAsia="Times New Roman" w:hAnsi="Helvetica Neue"/>
-                <w:color w:val="454545"/>
-              </w:rPr>
-              <w:t> </w:t>
+                <w:rFonts w:eastAsia="Times New Roman"/>
+                <w:color w:val="000000"/>
+                <w:sz w:val="22"/>
+                <w:szCs w:val="22"/>
+              </w:rPr>
+              <w:t>Ethnicity</w:t>
             </w:r>
           </w:p>
         </w:tc>
@@ -36121,7 +35559,7 @@
                 <w:sz w:val="22"/>
                 <w:szCs w:val="22"/>
               </w:rPr>
-              <w:t>DMARETHN</w:t>
+              <w:t>HSAGEIR</w:t>
             </w:r>
           </w:p>
         </w:tc>
@@ -36137,7 +35575,7 @@
                 <w:sz w:val="22"/>
                 <w:szCs w:val="22"/>
               </w:rPr>
-              <w:t>Race-ethnicity</w:t>
+              <w:t xml:space="preserve">Age at interview (Screener) </w:t>
             </w:r>
           </w:p>
         </w:tc>
@@ -36155,7 +35593,7 @@
                 <w:sz w:val="22"/>
                 <w:szCs w:val="22"/>
               </w:rPr>
-              <w:t>DMARACER</w:t>
+              <w:t>HSAGEU</w:t>
             </w:r>
           </w:p>
         </w:tc>
@@ -36171,7 +35609,7 @@
                 <w:sz w:val="22"/>
                 <w:szCs w:val="22"/>
               </w:rPr>
-              <w:t>Race</w:t>
+              <w:t>Age at interview-unit (Screener)</w:t>
             </w:r>
           </w:p>
         </w:tc>
@@ -36189,7 +35627,7 @@
                 <w:sz w:val="22"/>
                 <w:szCs w:val="22"/>
               </w:rPr>
-              <w:t xml:space="preserve">DMAETHNR </w:t>
+              <w:t>HSAITMOR</w:t>
             </w:r>
           </w:p>
         </w:tc>
@@ -36205,7 +35643,7 @@
                 <w:sz w:val="22"/>
                 <w:szCs w:val="22"/>
               </w:rPr>
-              <w:t>Ethnicity</w:t>
+              <w:t>Age in months (Screener)</w:t>
             </w:r>
           </w:p>
         </w:tc>
@@ -36223,7 +35661,7 @@
                 <w:sz w:val="22"/>
                 <w:szCs w:val="22"/>
               </w:rPr>
-              <w:t>HSAGEIR</w:t>
+              <w:t xml:space="preserve">HFAGERR </w:t>
             </w:r>
           </w:p>
         </w:tc>
@@ -36239,7 +35677,7 @@
                 <w:sz w:val="22"/>
                 <w:szCs w:val="22"/>
               </w:rPr>
-              <w:t xml:space="preserve">Age at interview (Screener) </w:t>
+              <w:t>Respondent age in years</w:t>
             </w:r>
           </w:p>
         </w:tc>
@@ -36257,7 +35695,7 @@
                 <w:sz w:val="22"/>
                 <w:szCs w:val="22"/>
               </w:rPr>
-              <w:t>HSAGEU</w:t>
+              <w:t>HSSEX</w:t>
             </w:r>
           </w:p>
         </w:tc>
@@ -36273,7 +35711,7 @@
                 <w:sz w:val="22"/>
                 <w:szCs w:val="22"/>
               </w:rPr>
-              <w:t>Age at interview-unit (Screener)</w:t>
+              <w:t>Sex</w:t>
             </w:r>
           </w:p>
         </w:tc>
@@ -36291,7 +35729,7 @@
                 <w:sz w:val="22"/>
                 <w:szCs w:val="22"/>
               </w:rPr>
-              <w:t>HSAITMOR</w:t>
+              <w:t>SDPPSU6</w:t>
             </w:r>
           </w:p>
         </w:tc>
@@ -36307,7 +35745,7 @@
                 <w:sz w:val="22"/>
                 <w:szCs w:val="22"/>
               </w:rPr>
-              <w:t>Age in months (Screener)</w:t>
+              <w:t>Total NHANES III pseudo-PSU</w:t>
             </w:r>
           </w:p>
         </w:tc>
@@ -36325,7 +35763,7 @@
                 <w:sz w:val="22"/>
                 <w:szCs w:val="22"/>
               </w:rPr>
-              <w:t xml:space="preserve">HFAGERR </w:t>
+              <w:t>SDPSTRA6</w:t>
             </w:r>
           </w:p>
         </w:tc>
@@ -36341,7 +35779,7 @@
                 <w:sz w:val="22"/>
                 <w:szCs w:val="22"/>
               </w:rPr>
-              <w:t>Respondent age in years</w:t>
+              <w:t>Total NHANES III pseudo-stratum</w:t>
             </w:r>
           </w:p>
         </w:tc>
@@ -36359,7 +35797,7 @@
                 <w:sz w:val="22"/>
                 <w:szCs w:val="22"/>
               </w:rPr>
-              <w:t>HSSEX</w:t>
+              <w:t>HFA8R *</w:t>
             </w:r>
           </w:p>
         </w:tc>
@@ -36375,7 +35813,7 @@
                 <w:sz w:val="22"/>
                 <w:szCs w:val="22"/>
               </w:rPr>
-              <w:t>Sex</w:t>
+              <w:t>Highest grade or yr of school completed</w:t>
             </w:r>
           </w:p>
         </w:tc>
@@ -36393,7 +35831,7 @@
                 <w:sz w:val="22"/>
                 <w:szCs w:val="22"/>
               </w:rPr>
-              <w:t>SDPPSU6</w:t>
+              <w:t>DMPCNTYR</w:t>
             </w:r>
           </w:p>
         </w:tc>
@@ -36409,7 +35847,7 @@
                 <w:sz w:val="22"/>
                 <w:szCs w:val="22"/>
               </w:rPr>
-              <w:t>Total NHANES III pseudo-PSU</w:t>
+              <w:t>County code</w:t>
             </w:r>
           </w:p>
         </w:tc>
@@ -36427,7 +35865,7 @@
                 <w:sz w:val="22"/>
                 <w:szCs w:val="22"/>
               </w:rPr>
-              <w:t>SDPSTRA6</w:t>
+              <w:t>DMPFIPSR</w:t>
             </w:r>
           </w:p>
         </w:tc>
@@ -36443,7 +35881,7 @@
                 <w:sz w:val="22"/>
                 <w:szCs w:val="22"/>
               </w:rPr>
-              <w:t>Total NHANES III pseudo-stratum</w:t>
+              <w:t>FIPS code for State</w:t>
             </w:r>
           </w:p>
         </w:tc>
@@ -36461,7 +35899,7 @@
                 <w:sz w:val="22"/>
                 <w:szCs w:val="22"/>
               </w:rPr>
-              <w:t>HFA8R *</w:t>
+              <w:t>DMPMETRO</w:t>
             </w:r>
           </w:p>
         </w:tc>
@@ -36477,27 +35915,7 @@
                 <w:sz w:val="22"/>
                 <w:szCs w:val="22"/>
               </w:rPr>
-              <w:t xml:space="preserve">Highest grade or </w:t>
-            </w:r>
-            <w:proofErr w:type="spellStart"/>
-            <w:r>
-              <w:rPr>
-                <w:rFonts w:eastAsia="Times New Roman"/>
-                <w:color w:val="000000"/>
-                <w:sz w:val="22"/>
-                <w:szCs w:val="22"/>
-              </w:rPr>
-              <w:t>yr</w:t>
-            </w:r>
-            <w:proofErr w:type="spellEnd"/>
-            <w:r>
-              <w:rPr>
-                <w:rFonts w:eastAsia="Times New Roman"/>
-                <w:color w:val="000000"/>
-                <w:sz w:val="22"/>
-                <w:szCs w:val="22"/>
-              </w:rPr>
-              <w:t xml:space="preserve"> of school completed</w:t>
+              <w:t>Rural/urban code based on USDA code</w:t>
             </w:r>
           </w:p>
         </w:tc>
@@ -36515,7 +35933,7 @@
                 <w:sz w:val="22"/>
                 <w:szCs w:val="22"/>
               </w:rPr>
-              <w:t>DMPCNTYR</w:t>
+              <w:t>DMPCREGN</w:t>
             </w:r>
           </w:p>
         </w:tc>
@@ -36531,7 +35949,7 @@
                 <w:sz w:val="22"/>
                 <w:szCs w:val="22"/>
               </w:rPr>
-              <w:t>County code</w:t>
+              <w:t xml:space="preserve">Census region, weighting(Texas in south) </w:t>
             </w:r>
           </w:p>
         </w:tc>
@@ -36549,7 +35967,7 @@
                 <w:sz w:val="22"/>
                 <w:szCs w:val="22"/>
               </w:rPr>
-              <w:t>DMPFIPSR</w:t>
+              <w:t>HAZA8AK1</w:t>
             </w:r>
           </w:p>
         </w:tc>
@@ -36565,7 +35983,7 @@
                 <w:sz w:val="22"/>
                 <w:szCs w:val="22"/>
               </w:rPr>
-              <w:t>FIPS code for State</w:t>
+              <w:t>K1 for first BP measure (systolic, mmHg)</w:t>
             </w:r>
           </w:p>
         </w:tc>
@@ -36583,7 +36001,7 @@
                 <w:sz w:val="22"/>
                 <w:szCs w:val="22"/>
               </w:rPr>
-              <w:t>DMPMETRO</w:t>
+              <w:t>HAZA8AK5</w:t>
             </w:r>
           </w:p>
         </w:tc>
@@ -36599,7 +36017,7 @@
                 <w:sz w:val="22"/>
                 <w:szCs w:val="22"/>
               </w:rPr>
-              <w:t>Rural/urban code based on USDA code</w:t>
+              <w:t>K5 for first BP measure diastolic mmHg)</w:t>
             </w:r>
           </w:p>
         </w:tc>
@@ -36617,7 +36035,7 @@
                 <w:sz w:val="22"/>
                 <w:szCs w:val="22"/>
               </w:rPr>
-              <w:t>DMPCREGN</w:t>
+              <w:t>HAZA8BK1</w:t>
             </w:r>
           </w:p>
         </w:tc>
@@ -36633,27 +36051,7 @@
                 <w:sz w:val="22"/>
                 <w:szCs w:val="22"/>
               </w:rPr>
-              <w:t xml:space="preserve">Census region, </w:t>
-            </w:r>
-            <w:proofErr w:type="gramStart"/>
-            <w:r>
-              <w:rPr>
-                <w:rFonts w:eastAsia="Times New Roman"/>
-                <w:color w:val="000000"/>
-                <w:sz w:val="22"/>
-                <w:szCs w:val="22"/>
-              </w:rPr>
-              <w:t>weighting(</w:t>
-            </w:r>
-            <w:proofErr w:type="gramEnd"/>
-            <w:r>
-              <w:rPr>
-                <w:rFonts w:eastAsia="Times New Roman"/>
-                <w:color w:val="000000"/>
-                <w:sz w:val="22"/>
-                <w:szCs w:val="22"/>
-              </w:rPr>
-              <w:t xml:space="preserve">Texas in south) </w:t>
+              <w:t>K1 for second BP measure (systolic, mmHg)</w:t>
             </w:r>
           </w:p>
         </w:tc>
@@ -36671,7 +36069,7 @@
                 <w:sz w:val="22"/>
                 <w:szCs w:val="22"/>
               </w:rPr>
-              <w:t>HAZA8AK1</w:t>
+              <w:t>HAZA8BK5</w:t>
             </w:r>
           </w:p>
         </w:tc>
@@ -36687,7 +36085,7 @@
                 <w:sz w:val="22"/>
                 <w:szCs w:val="22"/>
               </w:rPr>
-              <w:t>K1 for first BP measure (systolic, mmHg)</w:t>
+              <w:t>K5 for second BP measure diastolic mmHg)</w:t>
             </w:r>
           </w:p>
         </w:tc>
@@ -36705,7 +36103,7 @@
                 <w:sz w:val="22"/>
                 <w:szCs w:val="22"/>
               </w:rPr>
-              <w:t>HAZA8AK5</w:t>
+              <w:t>HAZA8CK1</w:t>
             </w:r>
           </w:p>
         </w:tc>
@@ -36721,7 +36119,7 @@
                 <w:sz w:val="22"/>
                 <w:szCs w:val="22"/>
               </w:rPr>
-              <w:t>K5 for first BP measure diastolic mmHg)</w:t>
+              <w:t>K1 for third BP measure (systolic, mmHg)</w:t>
             </w:r>
           </w:p>
         </w:tc>
@@ -36739,7 +36137,7 @@
                 <w:sz w:val="22"/>
                 <w:szCs w:val="22"/>
               </w:rPr>
-              <w:t>HAZA8BK1</w:t>
+              <w:t>HAZA8CK5</w:t>
             </w:r>
           </w:p>
         </w:tc>
@@ -36755,7 +36153,7 @@
                 <w:sz w:val="22"/>
                 <w:szCs w:val="22"/>
               </w:rPr>
-              <w:t>K1 for second BP measure (systolic, mmHg)</w:t>
+              <w:t>K5 for third BP measure diastolic mmHg)</w:t>
             </w:r>
           </w:p>
         </w:tc>
@@ -36773,7 +36171,7 @@
                 <w:sz w:val="22"/>
                 <w:szCs w:val="22"/>
               </w:rPr>
-              <w:t>HAZA8BK5</w:t>
+              <w:t>HAZA8DK1</w:t>
             </w:r>
           </w:p>
         </w:tc>
@@ -36789,7 +36187,7 @@
                 <w:sz w:val="22"/>
                 <w:szCs w:val="22"/>
               </w:rPr>
-              <w:t>K5 for second BP measure diastolic mmHg)</w:t>
+              <w:t>K1 for fourth BP measure (systolic, mmHg)</w:t>
             </w:r>
           </w:p>
         </w:tc>
@@ -36807,7 +36205,7 @@
                 <w:sz w:val="22"/>
                 <w:szCs w:val="22"/>
               </w:rPr>
-              <w:t>HAZA8CK1</w:t>
+              <w:t>HAZA8DK5</w:t>
             </w:r>
           </w:p>
         </w:tc>
@@ -36823,7 +36221,7 @@
                 <w:sz w:val="22"/>
                 <w:szCs w:val="22"/>
               </w:rPr>
-              <w:t>K1 for third BP measure (systolic, mmHg)</w:t>
+              <w:t>K5 for fourth BP measure diastolic mmHg)</w:t>
             </w:r>
           </w:p>
         </w:tc>
@@ -36841,7 +36239,7 @@
                 <w:sz w:val="22"/>
                 <w:szCs w:val="22"/>
               </w:rPr>
-              <w:t>HAZA8CK5</w:t>
+              <w:t>HAZA11A</w:t>
             </w:r>
           </w:p>
         </w:tc>
@@ -36857,7 +36255,7 @@
                 <w:sz w:val="22"/>
                 <w:szCs w:val="22"/>
               </w:rPr>
-              <w:t>K5 for third BP measure diastolic mmHg)</w:t>
+              <w:t>Average K1 BP (survey years 5 and 6)</w:t>
             </w:r>
           </w:p>
         </w:tc>
@@ -36875,7 +36273,7 @@
                 <w:sz w:val="22"/>
                 <w:szCs w:val="22"/>
               </w:rPr>
-              <w:t>HAZA8DK1</w:t>
+              <w:t>HAZA11AR</w:t>
             </w:r>
           </w:p>
         </w:tc>
@@ -36891,7 +36289,7 @@
                 <w:sz w:val="22"/>
                 <w:szCs w:val="22"/>
               </w:rPr>
-              <w:t>K1 for fourth BP measure (systolic, mmHg)</w:t>
+              <w:t>Average K1 BP after data edits</w:t>
             </w:r>
           </w:p>
         </w:tc>
@@ -36909,7 +36307,7 @@
                 <w:sz w:val="22"/>
                 <w:szCs w:val="22"/>
               </w:rPr>
-              <w:t>HAZA8DK5</w:t>
+              <w:t>HAZA11B</w:t>
             </w:r>
           </w:p>
         </w:tc>
@@ -36925,7 +36323,7 @@
                 <w:sz w:val="22"/>
                 <w:szCs w:val="22"/>
               </w:rPr>
-              <w:t>K5 for fourth BP measure diastolic mmHg)</w:t>
+              <w:t>Average K5 BP (survey years 5-6)</w:t>
             </w:r>
           </w:p>
         </w:tc>
@@ -36943,7 +36341,8 @@
                 <w:sz w:val="22"/>
                 <w:szCs w:val="22"/>
               </w:rPr>
-              <w:t>HAZA11A</w:t>
+              <w:lastRenderedPageBreak/>
+              <w:t>HAZA11BR</w:t>
             </w:r>
           </w:p>
         </w:tc>
@@ -36959,7 +36358,7 @@
                 <w:sz w:val="22"/>
                 <w:szCs w:val="22"/>
               </w:rPr>
-              <w:t>Average K1 BP (survey years 5 and 6)</w:t>
+              <w:t>Average K5 BP after data edits</w:t>
             </w:r>
           </w:p>
         </w:tc>
@@ -36977,7 +36376,7 @@
                 <w:sz w:val="22"/>
                 <w:szCs w:val="22"/>
               </w:rPr>
-              <w:t>HAZA11AR</w:t>
+              <w:t>HAZNOK1R</w:t>
             </w:r>
           </w:p>
         </w:tc>
@@ -36993,7 +36392,7 @@
                 <w:sz w:val="22"/>
                 <w:szCs w:val="22"/>
               </w:rPr>
-              <w:t>Average K1 BP after data edits</w:t>
+              <w:t>Number of BP's used for average K1</w:t>
             </w:r>
           </w:p>
         </w:tc>
@@ -37011,7 +36410,7 @@
                 <w:sz w:val="22"/>
                 <w:szCs w:val="22"/>
               </w:rPr>
-              <w:t>HAZA11B</w:t>
+              <w:t>HAZNOK5R</w:t>
             </w:r>
           </w:p>
         </w:tc>
@@ -37027,7 +36426,7 @@
                 <w:sz w:val="22"/>
                 <w:szCs w:val="22"/>
               </w:rPr>
-              <w:t>Average K5 BP (survey years 5-6)</w:t>
+              <w:t>Number of BP's used for average K5</w:t>
             </w:r>
           </w:p>
         </w:tc>
@@ -37045,8 +36444,7 @@
                 <w:sz w:val="22"/>
                 <w:szCs w:val="22"/>
               </w:rPr>
-              <w:lastRenderedPageBreak/>
-              <w:t>HAZA11BR</w:t>
+              <w:t>HAD1</w:t>
             </w:r>
           </w:p>
         </w:tc>
@@ -37062,7 +36460,7 @@
                 <w:sz w:val="22"/>
                 <w:szCs w:val="22"/>
               </w:rPr>
-              <w:t>Average K5 BP after data edits</w:t>
+              <w:t>Ever been told you have sugar/diabetes</w:t>
             </w:r>
           </w:p>
         </w:tc>
@@ -37080,7 +36478,7 @@
                 <w:sz w:val="22"/>
                 <w:szCs w:val="22"/>
               </w:rPr>
-              <w:t>HAZNOK1R</w:t>
+              <w:t>HAD6</w:t>
             </w:r>
           </w:p>
         </w:tc>
@@ -37096,7 +36494,7 @@
                 <w:sz w:val="22"/>
                 <w:szCs w:val="22"/>
               </w:rPr>
-              <w:t>Number of BP's used for average K1</w:t>
+              <w:t>Are you now taking insulin</w:t>
             </w:r>
           </w:p>
         </w:tc>
@@ -37114,7 +36512,7 @@
                 <w:sz w:val="22"/>
                 <w:szCs w:val="22"/>
               </w:rPr>
-              <w:t>HAZNOK5R</w:t>
+              <w:t>HAD7S</w:t>
             </w:r>
           </w:p>
         </w:tc>
@@ -37130,7 +36528,7 @@
                 <w:sz w:val="22"/>
                 <w:szCs w:val="22"/>
               </w:rPr>
-              <w:t>Number of BP's used for average K5</w:t>
+              <w:t xml:space="preserve">How often you take insulin - times/week </w:t>
             </w:r>
           </w:p>
         </w:tc>
@@ -37148,7 +36546,7 @@
                 <w:sz w:val="22"/>
                 <w:szCs w:val="22"/>
               </w:rPr>
-              <w:t>HAD1</w:t>
+              <w:t>HAD10</w:t>
             </w:r>
           </w:p>
         </w:tc>
@@ -37164,7 +36562,7 @@
                 <w:sz w:val="22"/>
                 <w:szCs w:val="22"/>
               </w:rPr>
-              <w:t>Ever been told you have sugar/diabetes</w:t>
+              <w:t>Are you now taking diabetes pill</w:t>
             </w:r>
           </w:p>
         </w:tc>
@@ -37182,7 +36580,7 @@
                 <w:sz w:val="22"/>
                 <w:szCs w:val="22"/>
               </w:rPr>
-              <w:t>HAD6</w:t>
+              <w:t>HAE2</w:t>
             </w:r>
           </w:p>
         </w:tc>
@@ -37198,7 +36596,7 @@
                 <w:sz w:val="22"/>
                 <w:szCs w:val="22"/>
               </w:rPr>
-              <w:t>Are you now taking insulin</w:t>
+              <w:t>Doctor ever told had hypertension/HBP</w:t>
             </w:r>
           </w:p>
         </w:tc>
@@ -37216,7 +36614,7 @@
                 <w:sz w:val="22"/>
                 <w:szCs w:val="22"/>
               </w:rPr>
-              <w:t>HAD7S</w:t>
+              <w:t>HAE3</w:t>
             </w:r>
           </w:p>
         </w:tc>
@@ -37232,7 +36630,7 @@
                 <w:sz w:val="22"/>
                 <w:szCs w:val="22"/>
               </w:rPr>
-              <w:t xml:space="preserve">How often you take insulin - times/week </w:t>
+              <w:t xml:space="preserve">Told 2+ times you had hypertension/HBP </w:t>
             </w:r>
           </w:p>
         </w:tc>
@@ -37250,7 +36648,7 @@
                 <w:sz w:val="22"/>
                 <w:szCs w:val="22"/>
               </w:rPr>
-              <w:t>HAD10</w:t>
+              <w:t>HAE4A</w:t>
             </w:r>
           </w:p>
         </w:tc>
@@ -37266,7 +36664,7 @@
                 <w:sz w:val="22"/>
                 <w:szCs w:val="22"/>
               </w:rPr>
-              <w:t>Are you now taking diabetes pill</w:t>
+              <w:t xml:space="preserve">Doctor told take prescribed med for HBP </w:t>
             </w:r>
           </w:p>
         </w:tc>
@@ -37284,7 +36682,7 @@
                 <w:sz w:val="22"/>
                 <w:szCs w:val="22"/>
               </w:rPr>
-              <w:t>HAE2</w:t>
+              <w:t>HAE4B</w:t>
             </w:r>
           </w:p>
         </w:tc>
@@ -37300,7 +36698,7 @@
                 <w:sz w:val="22"/>
                 <w:szCs w:val="22"/>
               </w:rPr>
-              <w:t>Doctor ever told had hypertension/HBP</w:t>
+              <w:t>Doctor told control/lose weight for HBP .</w:t>
             </w:r>
           </w:p>
         </w:tc>
@@ -37318,7 +36716,7 @@
                 <w:sz w:val="22"/>
                 <w:szCs w:val="22"/>
               </w:rPr>
-              <w:t>HAE3</w:t>
+              <w:t>HAE4C</w:t>
             </w:r>
           </w:p>
         </w:tc>
@@ -37334,7 +36732,7 @@
                 <w:sz w:val="22"/>
                 <w:szCs w:val="22"/>
               </w:rPr>
-              <w:t xml:space="preserve">Told 2+ times you had hypertension/HBP </w:t>
+              <w:t>Doctor told cut salt intake for HBP</w:t>
             </w:r>
           </w:p>
         </w:tc>
@@ -37352,7 +36750,7 @@
                 <w:sz w:val="22"/>
                 <w:szCs w:val="22"/>
               </w:rPr>
-              <w:t>HAE4A</w:t>
+              <w:t>HAE4D</w:t>
             </w:r>
           </w:p>
         </w:tc>
@@ -37368,7 +36766,7 @@
                 <w:sz w:val="22"/>
                 <w:szCs w:val="22"/>
               </w:rPr>
-              <w:t xml:space="preserve">Doctor told take prescribed med for HBP </w:t>
+              <w:t>Doctor told do anything else for HBP</w:t>
             </w:r>
           </w:p>
         </w:tc>
@@ -37386,7 +36784,7 @@
                 <w:sz w:val="22"/>
                 <w:szCs w:val="22"/>
               </w:rPr>
-              <w:t>HAE4B</w:t>
+              <w:t>HAE4D1</w:t>
             </w:r>
           </w:p>
         </w:tc>
@@ -37402,19 +36800,8 @@
                 <w:sz w:val="22"/>
                 <w:szCs w:val="22"/>
               </w:rPr>
-              <w:t xml:space="preserve">Doctor told control/lose weight for </w:t>
-            </w:r>
-            <w:proofErr w:type="gramStart"/>
-            <w:r>
-              <w:rPr>
-                <w:rFonts w:eastAsia="Times New Roman"/>
-                <w:color w:val="000000"/>
-                <w:sz w:val="22"/>
-                <w:szCs w:val="22"/>
-              </w:rPr>
-              <w:t>HBP .</w:t>
-            </w:r>
-            <w:proofErr w:type="gramEnd"/>
+              <w:t>Doctor told exercise more for HBP</w:t>
+            </w:r>
           </w:p>
         </w:tc>
       </w:tr>
@@ -37431,7 +36818,7 @@
                 <w:sz w:val="22"/>
                 <w:szCs w:val="22"/>
               </w:rPr>
-              <w:t>HAE4C</w:t>
+              <w:t>HAE4D2</w:t>
             </w:r>
           </w:p>
         </w:tc>
@@ -37447,7 +36834,7 @@
                 <w:sz w:val="22"/>
                 <w:szCs w:val="22"/>
               </w:rPr>
-              <w:t>Doctor told cut salt intake for HBP</w:t>
+              <w:t xml:space="preserve">Doctor told restrict alcohol for HBP </w:t>
             </w:r>
           </w:p>
         </w:tc>
@@ -37465,7 +36852,7 @@
                 <w:sz w:val="22"/>
                 <w:szCs w:val="22"/>
               </w:rPr>
-              <w:t>HAE4D</w:t>
+              <w:t>HAE4D3</w:t>
             </w:r>
           </w:p>
         </w:tc>
@@ -37481,7 +36868,7 @@
                 <w:sz w:val="22"/>
                 <w:szCs w:val="22"/>
               </w:rPr>
-              <w:t>Doctor told do anything else for HBP</w:t>
+              <w:t>Doctor told stop smoking for HBP ...</w:t>
             </w:r>
           </w:p>
         </w:tc>
@@ -37499,7 +36886,7 @@
                 <w:sz w:val="22"/>
                 <w:szCs w:val="22"/>
               </w:rPr>
-              <w:t>HAE4D1</w:t>
+              <w:t>HAE4D4</w:t>
             </w:r>
           </w:p>
         </w:tc>
@@ -37515,7 +36902,7 @@
                 <w:sz w:val="22"/>
                 <w:szCs w:val="22"/>
               </w:rPr>
-              <w:t>Doctor told exercise more for HBP</w:t>
+              <w:t>Doctor told reduce tension for HBP</w:t>
             </w:r>
           </w:p>
         </w:tc>
@@ -37533,7 +36920,7 @@
                 <w:sz w:val="22"/>
                 <w:szCs w:val="22"/>
               </w:rPr>
-              <w:t>HAE4D2</w:t>
+              <w:t>HAE4D5</w:t>
             </w:r>
           </w:p>
         </w:tc>
@@ -37549,7 +36936,7 @@
                 <w:sz w:val="22"/>
                 <w:szCs w:val="22"/>
               </w:rPr>
-              <w:t xml:space="preserve">Doctor told restrict alcohol for HBP </w:t>
+              <w:t>Doctor told change diet for HBP</w:t>
             </w:r>
           </w:p>
         </w:tc>
@@ -37567,7 +36954,7 @@
                 <w:sz w:val="22"/>
                 <w:szCs w:val="22"/>
               </w:rPr>
-              <w:t>HAE4D3</w:t>
+              <w:t>HAE4D6</w:t>
             </w:r>
           </w:p>
         </w:tc>
@@ -37583,7 +36970,7 @@
                 <w:sz w:val="22"/>
                 <w:szCs w:val="22"/>
               </w:rPr>
-              <w:t>Doctor told stop smoking for HBP ...</w:t>
+              <w:t>Doctor told make other changes for HBP</w:t>
             </w:r>
           </w:p>
         </w:tc>
@@ -37601,7 +36988,7 @@
                 <w:sz w:val="22"/>
                 <w:szCs w:val="22"/>
               </w:rPr>
-              <w:t>HAE4D4</w:t>
+              <w:t>HAE5A</w:t>
             </w:r>
           </w:p>
         </w:tc>
@@ -37617,7 +37004,7 @@
                 <w:sz w:val="22"/>
                 <w:szCs w:val="22"/>
               </w:rPr>
-              <w:t>Doctor told reduce tension for HBP</w:t>
+              <w:t>Now taking prescribed medicine for HBP</w:t>
             </w:r>
           </w:p>
         </w:tc>
@@ -37635,7 +37022,7 @@
                 <w:sz w:val="22"/>
                 <w:szCs w:val="22"/>
               </w:rPr>
-              <w:t>HAE4D5</w:t>
+              <w:t>HAE5B</w:t>
             </w:r>
           </w:p>
         </w:tc>
@@ -37651,7 +37038,7 @@
                 <w:sz w:val="22"/>
                 <w:szCs w:val="22"/>
               </w:rPr>
-              <w:t>Doctor told change diet for HBP</w:t>
+              <w:t>Now controlling or losing weight for HBP .</w:t>
             </w:r>
           </w:p>
         </w:tc>
@@ -37669,7 +37056,7 @@
                 <w:sz w:val="22"/>
                 <w:szCs w:val="22"/>
               </w:rPr>
-              <w:t>HAE4D6</w:t>
+              <w:t>HAE5C</w:t>
             </w:r>
           </w:p>
         </w:tc>
@@ -37685,7 +37072,7 @@
                 <w:sz w:val="22"/>
                 <w:szCs w:val="22"/>
               </w:rPr>
-              <w:t>Doctor told make other changes for HBP</w:t>
+              <w:t xml:space="preserve">Now using less salt or sodium for HBP </w:t>
             </w:r>
           </w:p>
         </w:tc>
@@ -37703,7 +37090,7 @@
                 <w:sz w:val="22"/>
                 <w:szCs w:val="22"/>
               </w:rPr>
-              <w:t>HAE5A</w:t>
+              <w:t>HAE5D1</w:t>
             </w:r>
           </w:p>
         </w:tc>
@@ -37719,7 +37106,7 @@
                 <w:sz w:val="22"/>
                 <w:szCs w:val="22"/>
               </w:rPr>
-              <w:t>Now taking prescribed medicine for HBP</w:t>
+              <w:t xml:space="preserve">Now exercising for high blood pressure </w:t>
             </w:r>
           </w:p>
         </w:tc>
@@ -37737,7 +37124,7 @@
                 <w:sz w:val="22"/>
                 <w:szCs w:val="22"/>
               </w:rPr>
-              <w:t>HAE5B</w:t>
+              <w:t>HAE5D2</w:t>
             </w:r>
           </w:p>
         </w:tc>
@@ -37753,19 +37140,8 @@
                 <w:sz w:val="22"/>
                 <w:szCs w:val="22"/>
               </w:rPr>
-              <w:t xml:space="preserve">Now controlling or losing weight for </w:t>
-            </w:r>
-            <w:proofErr w:type="gramStart"/>
-            <w:r>
-              <w:rPr>
-                <w:rFonts w:eastAsia="Times New Roman"/>
-                <w:color w:val="000000"/>
-                <w:sz w:val="22"/>
-                <w:szCs w:val="22"/>
-              </w:rPr>
-              <w:t>HBP .</w:t>
-            </w:r>
-            <w:proofErr w:type="gramEnd"/>
+              <w:t>Now restricting alcohol for HBP</w:t>
+            </w:r>
           </w:p>
         </w:tc>
       </w:tr>
@@ -37782,7 +37158,7 @@
                 <w:sz w:val="22"/>
                 <w:szCs w:val="22"/>
               </w:rPr>
-              <w:t>HAE5C</w:t>
+              <w:t>HAE5D3</w:t>
             </w:r>
           </w:p>
         </w:tc>
@@ -37798,7 +37174,7 @@
                 <w:sz w:val="22"/>
                 <w:szCs w:val="22"/>
               </w:rPr>
-              <w:t xml:space="preserve">Now using less salt or sodium for HBP </w:t>
+              <w:t xml:space="preserve">Now quit smoking for high blood pressure </w:t>
             </w:r>
           </w:p>
         </w:tc>
@@ -37816,7 +37192,7 @@
                 <w:sz w:val="22"/>
                 <w:szCs w:val="22"/>
               </w:rPr>
-              <w:t>HAE5D1</w:t>
+              <w:t>HAE5D4</w:t>
             </w:r>
           </w:p>
         </w:tc>
@@ -37832,7 +37208,7 @@
                 <w:sz w:val="22"/>
                 <w:szCs w:val="22"/>
               </w:rPr>
-              <w:t xml:space="preserve">Now exercising for high blood pressure </w:t>
+              <w:t xml:space="preserve">Now reduced tension for HBP </w:t>
             </w:r>
           </w:p>
         </w:tc>
@@ -37850,7 +37226,7 @@
                 <w:sz w:val="22"/>
                 <w:szCs w:val="22"/>
               </w:rPr>
-              <w:t>HAE5D2</w:t>
+              <w:t>HAE5D5</w:t>
             </w:r>
           </w:p>
         </w:tc>
@@ -37866,7 +37242,7 @@
                 <w:sz w:val="22"/>
                 <w:szCs w:val="22"/>
               </w:rPr>
-              <w:t>Now restricting alcohol for HBP</w:t>
+              <w:t xml:space="preserve">Now made diet changes for HBP </w:t>
             </w:r>
           </w:p>
         </w:tc>
@@ -37884,7 +37260,7 @@
                 <w:sz w:val="22"/>
                 <w:szCs w:val="22"/>
               </w:rPr>
-              <w:t>HAE5D3</w:t>
+              <w:t>HAE5D6</w:t>
             </w:r>
           </w:p>
         </w:tc>
@@ -37900,7 +37276,7 @@
                 <w:sz w:val="22"/>
                 <w:szCs w:val="22"/>
               </w:rPr>
-              <w:t xml:space="preserve">Now quit smoking for high blood pressure </w:t>
+              <w:t>Now made other changes for HBP</w:t>
             </w:r>
           </w:p>
         </w:tc>
@@ -37918,7 +37294,7 @@
                 <w:sz w:val="22"/>
                 <w:szCs w:val="22"/>
               </w:rPr>
-              <w:t>HAE5D4</w:t>
+              <w:t>HAE7</w:t>
             </w:r>
           </w:p>
         </w:tc>
@@ -37934,7 +37310,7 @@
                 <w:sz w:val="22"/>
                 <w:szCs w:val="22"/>
               </w:rPr>
-              <w:t xml:space="preserve">Now reduced tension for HBP </w:t>
+              <w:t xml:space="preserve">Doctor told blood cholesterol level high </w:t>
             </w:r>
           </w:p>
         </w:tc>
@@ -37952,7 +37328,7 @@
                 <w:sz w:val="22"/>
                 <w:szCs w:val="22"/>
               </w:rPr>
-              <w:t>HAE5D5</w:t>
+              <w:t>HAE8A</w:t>
             </w:r>
           </w:p>
         </w:tc>
@@ -37968,7 +37344,7 @@
                 <w:sz w:val="22"/>
                 <w:szCs w:val="22"/>
               </w:rPr>
-              <w:t xml:space="preserve">Now made diet changes for HBP </w:t>
+              <w:t>Doctor told eat less fat for HBC</w:t>
             </w:r>
           </w:p>
         </w:tc>
@@ -37986,7 +37362,7 @@
                 <w:sz w:val="22"/>
                 <w:szCs w:val="22"/>
               </w:rPr>
-              <w:t>HAE5D6</w:t>
+              <w:t>HAE8B</w:t>
             </w:r>
           </w:p>
         </w:tc>
@@ -38002,7 +37378,7 @@
                 <w:sz w:val="22"/>
                 <w:szCs w:val="22"/>
               </w:rPr>
-              <w:t>Now made other changes for HBP</w:t>
+              <w:t>Doctor told lose weight for HBC</w:t>
             </w:r>
           </w:p>
         </w:tc>
@@ -38020,7 +37396,7 @@
                 <w:sz w:val="22"/>
                 <w:szCs w:val="22"/>
               </w:rPr>
-              <w:t>HAE7</w:t>
+              <w:t>HAE8C</w:t>
             </w:r>
           </w:p>
         </w:tc>
@@ -38036,7 +37412,7 @@
                 <w:sz w:val="22"/>
                 <w:szCs w:val="22"/>
               </w:rPr>
-              <w:t xml:space="preserve">Doctor told blood cholesterol level high </w:t>
+              <w:t>Doctor told exercise for HBC</w:t>
             </w:r>
           </w:p>
         </w:tc>
@@ -38054,7 +37430,7 @@
                 <w:sz w:val="22"/>
                 <w:szCs w:val="22"/>
               </w:rPr>
-              <w:t>HAE8A</w:t>
+              <w:t>HAE8D</w:t>
             </w:r>
           </w:p>
         </w:tc>
@@ -38070,7 +37446,7 @@
                 <w:sz w:val="22"/>
                 <w:szCs w:val="22"/>
               </w:rPr>
-              <w:t>Doctor told eat less fat for HBC</w:t>
+              <w:t>Doctor told take medicine for HBC</w:t>
             </w:r>
           </w:p>
         </w:tc>
@@ -38088,7 +37464,7 @@
                 <w:sz w:val="22"/>
                 <w:szCs w:val="22"/>
               </w:rPr>
-              <w:t>HAE8B</w:t>
+              <w:t>HAE9A</w:t>
             </w:r>
           </w:p>
         </w:tc>
@@ -38104,7 +37480,7 @@
                 <w:sz w:val="22"/>
                 <w:szCs w:val="22"/>
               </w:rPr>
-              <w:t>Doctor told lose weight for HBC</w:t>
+              <w:t>Now eat less high fat foods for HBC</w:t>
             </w:r>
           </w:p>
         </w:tc>
@@ -38122,7 +37498,7 @@
                 <w:sz w:val="22"/>
                 <w:szCs w:val="22"/>
               </w:rPr>
-              <w:t>HAE8C</w:t>
+              <w:t>HAE9B</w:t>
             </w:r>
           </w:p>
         </w:tc>
@@ -38138,7 +37514,7 @@
                 <w:sz w:val="22"/>
                 <w:szCs w:val="22"/>
               </w:rPr>
-              <w:t>Doctor told exercise for HBC</w:t>
+              <w:t>Now losing weight to lower cholesterol</w:t>
             </w:r>
           </w:p>
         </w:tc>
@@ -38156,7 +37532,7 @@
                 <w:sz w:val="22"/>
                 <w:szCs w:val="22"/>
               </w:rPr>
-              <w:t>HAE8D</w:t>
+              <w:t>HAE9C</w:t>
             </w:r>
           </w:p>
         </w:tc>
@@ -38172,7 +37548,7 @@
                 <w:sz w:val="22"/>
                 <w:szCs w:val="22"/>
               </w:rPr>
-              <w:t>Doctor told take medicine for HBC</w:t>
+              <w:t xml:space="preserve">Now exercising to lower cholesterol </w:t>
             </w:r>
           </w:p>
         </w:tc>
@@ -38190,7 +37566,7 @@
                 <w:sz w:val="22"/>
                 <w:szCs w:val="22"/>
               </w:rPr>
-              <w:t>HAE9A</w:t>
+              <w:t>HAE9D</w:t>
             </w:r>
           </w:p>
         </w:tc>
@@ -38206,7 +37582,7 @@
                 <w:sz w:val="22"/>
                 <w:szCs w:val="22"/>
               </w:rPr>
-              <w:t>Now eat less high fat foods for HBC</w:t>
+              <w:t xml:space="preserve">Take prescribed med to lower cholesterol </w:t>
             </w:r>
           </w:p>
         </w:tc>
@@ -38224,7 +37600,7 @@
                 <w:sz w:val="22"/>
                 <w:szCs w:val="22"/>
               </w:rPr>
-              <w:t>HAE9B</w:t>
+              <w:t>HAS1</w:t>
             </w:r>
           </w:p>
         </w:tc>
@@ -38240,7 +37616,7 @@
                 <w:sz w:val="22"/>
                 <w:szCs w:val="22"/>
               </w:rPr>
-              <w:t>Now losing weight to lower cholesterol</w:t>
+              <w:t>Past 2 wks, did you work at job/business .</w:t>
             </w:r>
           </w:p>
         </w:tc>
@@ -38258,7 +37634,7 @@
                 <w:sz w:val="22"/>
                 <w:szCs w:val="22"/>
               </w:rPr>
-              <w:t>HAE9C</w:t>
+              <w:t>HAS2</w:t>
             </w:r>
           </w:p>
         </w:tc>
@@ -38274,7 +37650,7 @@
                 <w:sz w:val="22"/>
                 <w:szCs w:val="22"/>
               </w:rPr>
-              <w:t xml:space="preserve">Now exercising to lower cholesterol </w:t>
+              <w:t xml:space="preserve">Past 2 weeks, did you have job/business </w:t>
             </w:r>
           </w:p>
         </w:tc>
@@ -38292,7 +37668,7 @@
                 <w:sz w:val="22"/>
                 <w:szCs w:val="22"/>
               </w:rPr>
-              <w:t>HAE9D</w:t>
+              <w:t>HAS8R</w:t>
             </w:r>
           </w:p>
         </w:tc>
@@ -38308,7 +37684,7 @@
                 <w:sz w:val="22"/>
                 <w:szCs w:val="22"/>
               </w:rPr>
-              <w:t xml:space="preserve">Take prescribed med to lower cholesterol </w:t>
+              <w:t>What kind of business or industry -- rcd .</w:t>
             </w:r>
           </w:p>
         </w:tc>
@@ -38326,161 +37702,6 @@
                 <w:sz w:val="22"/>
                 <w:szCs w:val="22"/>
               </w:rPr>
-              <w:t>HAS1</w:t>
-            </w:r>
-          </w:p>
-        </w:tc>
-        <w:tc>
-          <w:tcPr>
-            <w:tcW w:w="5268" w:type="dxa"/>
-          </w:tcPr>
-          <w:p>
-            <w:r>
-              <w:rPr>
-                <w:rFonts w:eastAsia="Times New Roman"/>
-                <w:color w:val="000000"/>
-                <w:sz w:val="22"/>
-                <w:szCs w:val="22"/>
-              </w:rPr>
-              <w:t xml:space="preserve">Past 2 </w:t>
-            </w:r>
-            <w:proofErr w:type="spellStart"/>
-            <w:r>
-              <w:rPr>
-                <w:rFonts w:eastAsia="Times New Roman"/>
-                <w:color w:val="000000"/>
-                <w:sz w:val="22"/>
-                <w:szCs w:val="22"/>
-              </w:rPr>
-              <w:t>wks</w:t>
-            </w:r>
-            <w:proofErr w:type="spellEnd"/>
-            <w:r>
-              <w:rPr>
-                <w:rFonts w:eastAsia="Times New Roman"/>
-                <w:color w:val="000000"/>
-                <w:sz w:val="22"/>
-                <w:szCs w:val="22"/>
-              </w:rPr>
-              <w:t>, did you work at job/</w:t>
-            </w:r>
-            <w:proofErr w:type="gramStart"/>
-            <w:r>
-              <w:rPr>
-                <w:rFonts w:eastAsia="Times New Roman"/>
-                <w:color w:val="000000"/>
-                <w:sz w:val="22"/>
-                <w:szCs w:val="22"/>
-              </w:rPr>
-              <w:t>business .</w:t>
-            </w:r>
-            <w:proofErr w:type="gramEnd"/>
-          </w:p>
-        </w:tc>
-      </w:tr>
-      <w:tr>
-        <w:tc>
-          <w:tcPr>
-            <w:tcW w:w="5268" w:type="dxa"/>
-          </w:tcPr>
-          <w:p>
-            <w:r>
-              <w:rPr>
-                <w:rFonts w:eastAsia="Times New Roman"/>
-                <w:color w:val="000000"/>
-                <w:sz w:val="22"/>
-                <w:szCs w:val="22"/>
-              </w:rPr>
-              <w:t>HAS2</w:t>
-            </w:r>
-          </w:p>
-        </w:tc>
-        <w:tc>
-          <w:tcPr>
-            <w:tcW w:w="5268" w:type="dxa"/>
-          </w:tcPr>
-          <w:p>
-            <w:r>
-              <w:rPr>
-                <w:rFonts w:eastAsia="Times New Roman"/>
-                <w:color w:val="000000"/>
-                <w:sz w:val="22"/>
-                <w:szCs w:val="22"/>
-              </w:rPr>
-              <w:t xml:space="preserve">Past 2 weeks, did you have job/business </w:t>
-            </w:r>
-          </w:p>
-        </w:tc>
-      </w:tr>
-      <w:tr>
-        <w:tc>
-          <w:tcPr>
-            <w:tcW w:w="5268" w:type="dxa"/>
-          </w:tcPr>
-          <w:p>
-            <w:r>
-              <w:rPr>
-                <w:rFonts w:eastAsia="Times New Roman"/>
-                <w:color w:val="000000"/>
-                <w:sz w:val="22"/>
-                <w:szCs w:val="22"/>
-              </w:rPr>
-              <w:t>HAS8R</w:t>
-            </w:r>
-          </w:p>
-        </w:tc>
-        <w:tc>
-          <w:tcPr>
-            <w:tcW w:w="5268" w:type="dxa"/>
-          </w:tcPr>
-          <w:p>
-            <w:r>
-              <w:rPr>
-                <w:rFonts w:eastAsia="Times New Roman"/>
-                <w:color w:val="000000"/>
-                <w:sz w:val="22"/>
-                <w:szCs w:val="22"/>
-              </w:rPr>
-              <w:t xml:space="preserve">What kind of business or industry -- </w:t>
-            </w:r>
-            <w:proofErr w:type="spellStart"/>
-            <w:proofErr w:type="gramStart"/>
-            <w:r>
-              <w:rPr>
-                <w:rFonts w:eastAsia="Times New Roman"/>
-                <w:color w:val="000000"/>
-                <w:sz w:val="22"/>
-                <w:szCs w:val="22"/>
-              </w:rPr>
-              <w:t>rcd</w:t>
-            </w:r>
-            <w:proofErr w:type="spellEnd"/>
-            <w:r>
-              <w:rPr>
-                <w:rFonts w:eastAsia="Times New Roman"/>
-                <w:color w:val="000000"/>
-                <w:sz w:val="22"/>
-                <w:szCs w:val="22"/>
-              </w:rPr>
-              <w:t xml:space="preserve"> .</w:t>
-            </w:r>
-            <w:proofErr w:type="gramEnd"/>
-          </w:p>
-        </w:tc>
-      </w:tr>
-      <w:tr>
-        <w:tc>
-          <w:tcPr>
-            <w:tcW w:w="5268" w:type="dxa"/>
-          </w:tcPr>
-          <w:p>
-            <w:r>
-              <w:rPr>
-                <w:rFonts w:eastAsia="Times New Roman"/>
-                <w:color w:val="000000"/>
-                <w:sz w:val="22"/>
-                <w:szCs w:val="22"/>
-              </w:rPr>
               <w:lastRenderedPageBreak/>
               <w:t>HAS9R</w:t>
             </w:r>
@@ -38498,30 +37719,8 @@
                 <w:sz w:val="22"/>
                 <w:szCs w:val="22"/>
               </w:rPr>
-              <w:t xml:space="preserve">What kind of work were you doing -- </w:t>
-            </w:r>
-            <w:proofErr w:type="spellStart"/>
-            <w:proofErr w:type="gramStart"/>
-            <w:r>
-              <w:rPr>
-                <w:rFonts w:eastAsia="Times New Roman"/>
-                <w:color w:val="000000"/>
-                <w:sz w:val="22"/>
-                <w:szCs w:val="22"/>
-              </w:rPr>
-              <w:t>rcd</w:t>
-            </w:r>
-            <w:proofErr w:type="spellEnd"/>
-            <w:r>
-              <w:rPr>
-                <w:rFonts w:eastAsia="Times New Roman"/>
-                <w:color w:val="000000"/>
-                <w:sz w:val="22"/>
-                <w:szCs w:val="22"/>
-              </w:rPr>
-              <w:t xml:space="preserve"> .</w:t>
-            </w:r>
-            <w:proofErr w:type="gramEnd"/>
+              <w:t>What kind of work were you doing -- rcd .</w:t>
+            </w:r>
           </w:p>
         </w:tc>
       </w:tr>
@@ -39312,27 +38511,7 @@
                 <w:sz w:val="22"/>
                 <w:szCs w:val="22"/>
               </w:rPr>
-              <w:t>K1, systolic, for 1st BP (mmHg</w:t>
-            </w:r>
-            <w:proofErr w:type="gramStart"/>
-            <w:r>
-              <w:rPr>
-                <w:rFonts w:eastAsia="Times New Roman"/>
-                <w:color w:val="000000"/>
-                <w:sz w:val="22"/>
-                <w:szCs w:val="22"/>
-              </w:rPr>
-              <w:t>)(</w:t>
-            </w:r>
-            <w:proofErr w:type="gramEnd"/>
-            <w:r>
-              <w:rPr>
-                <w:rFonts w:eastAsia="Times New Roman"/>
-                <w:color w:val="000000"/>
-                <w:sz w:val="22"/>
-                <w:szCs w:val="22"/>
-              </w:rPr>
-              <w:t>age 5+)</w:t>
+              <w:t>K1, systolic, for 1st BP (mmHg)(age 5+)</w:t>
             </w:r>
           </w:p>
         </w:tc>
@@ -39420,27 +38599,7 @@
                 <w:sz w:val="22"/>
                 <w:szCs w:val="22"/>
               </w:rPr>
-              <w:t>K1, systolic, for 3rd BP (mmHg</w:t>
-            </w:r>
-            <w:proofErr w:type="gramStart"/>
-            <w:r>
-              <w:rPr>
-                <w:rFonts w:eastAsia="Times New Roman"/>
-                <w:color w:val="000000"/>
-                <w:sz w:val="22"/>
-                <w:szCs w:val="22"/>
-              </w:rPr>
-              <w:t>)(</w:t>
-            </w:r>
-            <w:proofErr w:type="gramEnd"/>
-            <w:r>
-              <w:rPr>
-                <w:rFonts w:eastAsia="Times New Roman"/>
-                <w:color w:val="000000"/>
-                <w:sz w:val="22"/>
-                <w:szCs w:val="22"/>
-              </w:rPr>
-              <w:t xml:space="preserve">age 5+) </w:t>
+              <w:t xml:space="preserve">K1, systolic, for 3rd BP (mmHg)(age 5+) </w:t>
             </w:r>
           </w:p>
         </w:tc>
@@ -39487,27 +38646,7 @@
                 <w:sz w:val="22"/>
                 <w:szCs w:val="22"/>
               </w:rPr>
-              <w:t xml:space="preserve">Overall average K1, systolic, </w:t>
-            </w:r>
-            <w:proofErr w:type="gramStart"/>
-            <w:r>
-              <w:rPr>
-                <w:rFonts w:eastAsia="Times New Roman"/>
-                <w:color w:val="000000"/>
-                <w:sz w:val="22"/>
-                <w:szCs w:val="22"/>
-              </w:rPr>
-              <w:t>BP(</w:t>
-            </w:r>
-            <w:proofErr w:type="gramEnd"/>
-            <w:r>
-              <w:rPr>
-                <w:rFonts w:eastAsia="Times New Roman"/>
-                <w:color w:val="000000"/>
-                <w:sz w:val="22"/>
-                <w:szCs w:val="22"/>
-              </w:rPr>
-              <w:t>age 5+)</w:t>
+              <w:t>Overall average K1, systolic, BP(age 5+)</w:t>
             </w:r>
           </w:p>
         </w:tc>
@@ -39554,27 +38693,7 @@
                 <w:sz w:val="22"/>
                 <w:szCs w:val="22"/>
               </w:rPr>
-              <w:t>K5, diastolic, for 1st BP (mmHg</w:t>
-            </w:r>
-            <w:proofErr w:type="gramStart"/>
-            <w:r>
-              <w:rPr>
-                <w:rFonts w:eastAsia="Times New Roman"/>
-                <w:color w:val="000000"/>
-                <w:sz w:val="22"/>
-                <w:szCs w:val="22"/>
-              </w:rPr>
-              <w:t>)(</w:t>
-            </w:r>
-            <w:proofErr w:type="gramEnd"/>
-            <w:r>
-              <w:rPr>
-                <w:rFonts w:eastAsia="Times New Roman"/>
-                <w:color w:val="000000"/>
-                <w:sz w:val="22"/>
-                <w:szCs w:val="22"/>
-              </w:rPr>
-              <w:t xml:space="preserve">age 5+) </w:t>
+              <w:t xml:space="preserve">K5, diastolic, for 1st BP (mmHg)(age 5+) </w:t>
             </w:r>
           </w:p>
         </w:tc>
@@ -39618,27 +38737,7 @@
                 <w:sz w:val="22"/>
                 <w:szCs w:val="22"/>
               </w:rPr>
-              <w:t>K5, diastolic, for 2nd BP (mmHg</w:t>
-            </w:r>
-            <w:proofErr w:type="gramStart"/>
-            <w:r>
-              <w:rPr>
-                <w:rFonts w:eastAsia="Times New Roman"/>
-                <w:color w:val="000000"/>
-                <w:sz w:val="22"/>
-                <w:szCs w:val="22"/>
-              </w:rPr>
-              <w:t>)(</w:t>
-            </w:r>
-            <w:proofErr w:type="gramEnd"/>
-            <w:r>
-              <w:rPr>
-                <w:rFonts w:eastAsia="Times New Roman"/>
-                <w:color w:val="000000"/>
-                <w:sz w:val="22"/>
-                <w:szCs w:val="22"/>
-              </w:rPr>
-              <w:t xml:space="preserve">age 5+) </w:t>
+              <w:t xml:space="preserve">K5, diastolic, for 2nd BP (mmHg)(age 5+) </w:t>
             </w:r>
           </w:p>
         </w:tc>
@@ -39682,27 +38781,7 @@
                 <w:sz w:val="22"/>
                 <w:szCs w:val="22"/>
               </w:rPr>
-              <w:t>K5, diastolic, for 3rd BP (mmHg</w:t>
-            </w:r>
-            <w:proofErr w:type="gramStart"/>
-            <w:r>
-              <w:rPr>
-                <w:rFonts w:eastAsia="Times New Roman"/>
-                <w:color w:val="000000"/>
-                <w:sz w:val="22"/>
-                <w:szCs w:val="22"/>
-              </w:rPr>
-              <w:t>)(</w:t>
-            </w:r>
-            <w:proofErr w:type="gramEnd"/>
-            <w:r>
-              <w:rPr>
-                <w:rFonts w:eastAsia="Times New Roman"/>
-                <w:color w:val="000000"/>
-                <w:sz w:val="22"/>
-                <w:szCs w:val="22"/>
-              </w:rPr>
-              <w:t xml:space="preserve">age 5+) </w:t>
+              <w:t xml:space="preserve">K5, diastolic, for 3rd BP (mmHg)(age 5+) </w:t>
             </w:r>
           </w:p>
         </w:tc>
@@ -40584,27 +39663,7 @@
                 <w:sz w:val="22"/>
                 <w:szCs w:val="22"/>
               </w:rPr>
-              <w:t xml:space="preserve">“NHANES Respondent Sequence </w:t>
-            </w:r>
-            <w:proofErr w:type="gramStart"/>
-            <w:r>
-              <w:rPr>
-                <w:rFonts w:eastAsia="Times New Roman"/>
-                <w:color w:val="000000"/>
-                <w:sz w:val="22"/>
-                <w:szCs w:val="22"/>
-              </w:rPr>
-              <w:t>Number ”</w:t>
-            </w:r>
-            <w:proofErr w:type="gramEnd"/>
-            <w:r>
-              <w:rPr>
-                <w:rFonts w:eastAsia="Times New Roman"/>
-                <w:color w:val="000000"/>
-                <w:sz w:val="22"/>
-                <w:szCs w:val="22"/>
-              </w:rPr>
-              <w:t xml:space="preserve"> (merge to public use data)</w:t>
+              <w:t>“NHANES Respondent Sequence Number ” (merge to public use data)</w:t>
             </w:r>
           </w:p>
         </w:tc>
@@ -41150,19 +40209,8 @@
                 <w:sz w:val="22"/>
                 <w:szCs w:val="22"/>
               </w:rPr>
-              <w:t>CNTY2</w:t>
-            </w:r>
-            <w:proofErr w:type="gramStart"/>
-            <w:r>
-              <w:rPr>
-                <w:rFonts w:eastAsia="Times New Roman"/>
-                <w:color w:val="000000"/>
-                <w:sz w:val="22"/>
-                <w:szCs w:val="22"/>
-              </w:rPr>
-              <w:t>K  *</w:t>
-            </w:r>
-            <w:proofErr w:type="gramEnd"/>
+              <w:t>CNTY2K  *</w:t>
+            </w:r>
           </w:p>
         </w:tc>
         <w:tc>
@@ -41844,27 +40892,7 @@
                 <w:sz w:val="22"/>
                 <w:szCs w:val="22"/>
               </w:rPr>
-              <w:t xml:space="preserve">“NHANES Respondent Sequence </w:t>
-            </w:r>
-            <w:proofErr w:type="gramStart"/>
-            <w:r>
-              <w:rPr>
-                <w:rFonts w:eastAsia="Times New Roman"/>
-                <w:color w:val="000000"/>
-                <w:sz w:val="22"/>
-                <w:szCs w:val="22"/>
-              </w:rPr>
-              <w:t>Number ”</w:t>
-            </w:r>
-            <w:proofErr w:type="gramEnd"/>
-            <w:r>
-              <w:rPr>
-                <w:rFonts w:eastAsia="Times New Roman"/>
-                <w:color w:val="000000"/>
-                <w:sz w:val="22"/>
-                <w:szCs w:val="22"/>
-              </w:rPr>
-              <w:t xml:space="preserve"> </w:t>
+              <w:t xml:space="preserve">“NHANES Respondent Sequence Number ” </w:t>
             </w:r>
             <w:r>
               <w:rPr>
@@ -42171,19 +41199,8 @@
                 <w:sz w:val="22"/>
                 <w:szCs w:val="22"/>
               </w:rPr>
-              <w:t xml:space="preserve">Census 2010 FIPS State </w:t>
-            </w:r>
-            <w:proofErr w:type="gramStart"/>
-            <w:r>
-              <w:rPr>
-                <w:rFonts w:eastAsia="Times New Roman"/>
-                <w:color w:val="000000"/>
-                <w:sz w:val="22"/>
-                <w:szCs w:val="22"/>
-              </w:rPr>
-              <w:t>Code ”</w:t>
-            </w:r>
-            <w:proofErr w:type="gramEnd"/>
+              <w:t>Census 2010 FIPS State Code ”</w:t>
+            </w:r>
           </w:p>
         </w:tc>
         <w:tc>
@@ -46175,7 +45192,6 @@
                 <w:highlight w:val="yellow"/>
               </w:rPr>
             </w:pPr>
-            <w:proofErr w:type="spellStart"/>
             <w:r>
               <w:rPr>
                 <w:rFonts w:eastAsia="Times New Roman"/>
@@ -46186,7 +45202,6 @@
               </w:rPr>
               <w:t>memp</w:t>
             </w:r>
-            <w:proofErr w:type="spellEnd"/>
           </w:p>
         </w:tc>
         <w:tc>
@@ -46229,7 +45244,6 @@
                 <w:highlight w:val="yellow"/>
               </w:rPr>
             </w:pPr>
-            <w:proofErr w:type="spellStart"/>
             <w:r>
               <w:rPr>
                 <w:rFonts w:eastAsia="Times New Roman"/>
@@ -46240,7 +45254,6 @@
               </w:rPr>
               <w:t>memp_hs</w:t>
             </w:r>
-            <w:proofErr w:type="spellEnd"/>
           </w:p>
         </w:tc>
         <w:tc>
@@ -46286,7 +45299,6 @@
                 <w:highlight w:val="yellow"/>
               </w:rPr>
             </w:pPr>
-            <w:proofErr w:type="spellStart"/>
             <w:r>
               <w:rPr>
                 <w:rFonts w:eastAsia="Times New Roman"/>
@@ -46297,7 +45309,6 @@
               </w:rPr>
               <w:t>memp_some_clg</w:t>
             </w:r>
-            <w:proofErr w:type="spellEnd"/>
           </w:p>
         </w:tc>
         <w:tc>
@@ -46343,7 +45354,6 @@
                 <w:highlight w:val="yellow"/>
               </w:rPr>
             </w:pPr>
-            <w:proofErr w:type="spellStart"/>
             <w:r>
               <w:rPr>
                 <w:rFonts w:eastAsia="Times New Roman"/>
@@ -46354,7 +45364,6 @@
               </w:rPr>
               <w:t>memp_clg</w:t>
             </w:r>
-            <w:proofErr w:type="spellEnd"/>
           </w:p>
         </w:tc>
         <w:tc>
@@ -46757,7 +45766,6 @@
                 <w:highlight w:val="yellow"/>
               </w:rPr>
             </w:pPr>
-            <w:proofErr w:type="spellStart"/>
             <w:r>
               <w:rPr>
                 <w:rFonts w:eastAsia="Times New Roman"/>
@@ -46768,7 +45776,6 @@
               </w:rPr>
               <w:t>ui_hs</w:t>
             </w:r>
-            <w:proofErr w:type="spellEnd"/>
           </w:p>
         </w:tc>
         <w:tc>
@@ -46820,7 +45827,6 @@
                 <w:highlight w:val="yellow"/>
               </w:rPr>
             </w:pPr>
-            <w:proofErr w:type="spellStart"/>
             <w:r>
               <w:rPr>
                 <w:rFonts w:eastAsia="Times New Roman"/>
@@ -46831,7 +45837,6 @@
               </w:rPr>
               <w:t>ui_some_clg</w:t>
             </w:r>
-            <w:proofErr w:type="spellEnd"/>
           </w:p>
         </w:tc>
         <w:tc>
@@ -46862,13 +45867,7 @@
               <w:rPr>
                 <w:highlight w:val="yellow"/>
               </w:rPr>
-              <w:t xml:space="preserve"> </w:t>
-            </w:r>
-            <w:r>
-              <w:rPr>
-                <w:highlight w:val="yellow"/>
-              </w:rPr>
-              <w:t>with health insurance for some college</w:t>
+              <w:t xml:space="preserve"> with health insurance for some college</w:t>
             </w:r>
           </w:p>
         </w:tc>
@@ -46889,7 +45888,6 @@
                 <w:highlight w:val="yellow"/>
               </w:rPr>
             </w:pPr>
-            <w:proofErr w:type="spellStart"/>
             <w:r>
               <w:rPr>
                 <w:rFonts w:eastAsia="Times New Roman"/>
@@ -46900,7 +45898,6 @@
               </w:rPr>
               <w:t>ui_clg</w:t>
             </w:r>
-            <w:proofErr w:type="spellEnd"/>
           </w:p>
         </w:tc>
         <w:tc>
@@ -46931,13 +45928,7 @@
               <w:rPr>
                 <w:highlight w:val="yellow"/>
               </w:rPr>
-              <w:t xml:space="preserve"> </w:t>
-            </w:r>
-            <w:r>
-              <w:rPr>
-                <w:highlight w:val="yellow"/>
-              </w:rPr>
-              <w:t>with health insurance for college grad</w:t>
+              <w:t xml:space="preserve"> with health insurance for college grad</w:t>
             </w:r>
           </w:p>
         </w:tc>
@@ -46991,8 +45982,6 @@
           <w:highlight w:val="yellow"/>
         </w:rPr>
       </w:pPr>
-      <w:bookmarkStart w:id="63" w:name="_GoBack"/>
-      <w:bookmarkEnd w:id="63"/>
     </w:p>
     <w:tbl>
       <w:tblPr>
@@ -47488,8 +46477,8 @@
           <w:sz w:val="24"/>
         </w:rPr>
       </w:pPr>
-      <w:bookmarkStart w:id="64" w:name="I._Literature_References:__Please_provid"/>
-      <w:bookmarkEnd w:id="64"/>
+      <w:bookmarkStart w:id="63" w:name="I._Literature_References:__Please_provid"/>
+      <w:bookmarkEnd w:id="63"/>
       <w:r>
         <w:rPr>
           <w:i/>
@@ -47586,21 +46575,12 @@
       <w:r>
         <w:t>Case, Anne, and Angus Deaton. 2017. “Mortality and Morbidity in the 21</w:t>
       </w:r>
-      <w:proofErr w:type="spellStart"/>
       <w:r>
         <w:rPr>
           <w:position w:val="9"/>
           <w:sz w:val="16"/>
         </w:rPr>
-        <w:t>st</w:t>
-      </w:r>
-      <w:proofErr w:type="spellEnd"/>
-      <w:r>
-        <w:rPr>
-          <w:position w:val="9"/>
-          <w:sz w:val="16"/>
-        </w:rPr>
-        <w:t xml:space="preserve"> </w:t>
+        <w:t xml:space="preserve">st </w:t>
       </w:r>
       <w:r>
         <w:t xml:space="preserve">Century.” </w:t>
@@ -47708,31 +46688,7 @@
         <w:ind w:left="100" w:right="187"/>
       </w:pPr>
       <w:r>
-        <w:t xml:space="preserve">Ralph B. D’Agostino, Sr, PhD, Ramachandran S. </w:t>
-      </w:r>
-      <w:proofErr w:type="spellStart"/>
-      <w:r>
-        <w:t>Vasan</w:t>
-      </w:r>
-      <w:proofErr w:type="spellEnd"/>
-      <w:r>
-        <w:t xml:space="preserve">, MD, Michael J. </w:t>
-      </w:r>
-      <w:proofErr w:type="spellStart"/>
-      <w:r>
-        <w:t>Pencina</w:t>
-      </w:r>
-      <w:proofErr w:type="spellEnd"/>
-      <w:r>
-        <w:t xml:space="preserve">, PhD, Philip A. Wolf, MD, Mark Cobain, PhD, Joseph M. Massaro, PhD, and William B. </w:t>
-      </w:r>
-      <w:proofErr w:type="spellStart"/>
-      <w:r>
-        <w:t>Kannel</w:t>
-      </w:r>
-      <w:proofErr w:type="spellEnd"/>
-      <w:r>
-        <w:t xml:space="preserve">, MD. 2008. General “Cardiovascular Risk Profile for Use in Primary Care: The Framingham Heart Study.” </w:t>
+        <w:t xml:space="preserve">Ralph B. D’Agostino, Sr, PhD, Ramachandran S. Vasan, MD, Michael J. Pencina, PhD, Philip A. Wolf, MD, Mark Cobain, PhD, Joseph M. Massaro, PhD, and William B. Kannel, MD. 2008. General “Cardiovascular Risk Profile for Use in Primary Care: The Framingham Heart Study.” </w:t>
       </w:r>
       <w:r>
         <w:rPr>
@@ -47769,8 +46725,8 @@
           <w:sz w:val="24"/>
         </w:rPr>
       </w:pPr>
-      <w:bookmarkStart w:id="65" w:name="J._Resumes/C.V.:_Please_include_a_2-page"/>
-      <w:bookmarkEnd w:id="65"/>
+      <w:bookmarkStart w:id="64" w:name="J._Resumes/C.V.:_Please_include_a_2-page"/>
+      <w:bookmarkEnd w:id="64"/>
       <w:r>
         <w:rPr>
           <w:i/>
@@ -48083,15 +47039,7 @@
         <w:ind w:left="120" w:right="265"/>
       </w:pPr>
       <w:r>
-        <w:t xml:space="preserve">2003: Eugene Garfield Award, </w:t>
-      </w:r>
-      <w:proofErr w:type="spellStart"/>
-      <w:r>
-        <w:t>Research!America</w:t>
-      </w:r>
-      <w:proofErr w:type="spellEnd"/>
-      <w:r>
-        <w:t xml:space="preserve">, for </w:t>
+        <w:t xml:space="preserve">2003: Eugene Garfield Award, Research!America, for </w:t>
       </w:r>
       <w:hyperlink r:id="rId28">
         <w:r>
@@ -48357,23 +47305,7 @@
         <w:t>Social Science &amp; Medicine</w:t>
       </w:r>
       <w:r>
-        <w:t xml:space="preserve">, 127, February 2015, 63-73 (with Wei Huang and Adriana </w:t>
-      </w:r>
-      <w:proofErr w:type="spellStart"/>
-      <w:r>
-        <w:t>Lleras</w:t>
-      </w:r>
-      <w:proofErr w:type="spellEnd"/>
-      <w:r>
-        <w:t xml:space="preserve">- </w:t>
-      </w:r>
-      <w:proofErr w:type="spellStart"/>
-      <w:r>
-        <w:t>Muney</w:t>
-      </w:r>
-      <w:proofErr w:type="spellEnd"/>
-      <w:r>
-        <w:t>).</w:t>
+        <w:t>, 127, February 2015, 63-73 (with Wei Huang and Adriana Lleras- Muney).</w:t>
       </w:r>
     </w:p>
     <w:p>
@@ -48901,35 +47833,7 @@
         <w:rPr>
           <w:sz w:val="26"/>
         </w:rPr>
-        <w:t xml:space="preserve">Computing &amp; Statistics: Stata, Mathematica, </w:t>
-      </w:r>
-      <w:proofErr w:type="spellStart"/>
-      <w:r>
-        <w:rPr>
-          <w:sz w:val="26"/>
-        </w:rPr>
-        <w:t>Matlab</w:t>
-      </w:r>
-      <w:proofErr w:type="spellEnd"/>
-      <w:r>
-        <w:rPr>
-          <w:sz w:val="26"/>
-        </w:rPr>
-        <w:t xml:space="preserve">, Tableau. Other: </w:t>
-      </w:r>
-      <w:proofErr w:type="spellStart"/>
-      <w:r>
-        <w:rPr>
-          <w:sz w:val="26"/>
-        </w:rPr>
-        <w:t>Github</w:t>
-      </w:r>
-      <w:proofErr w:type="spellEnd"/>
-      <w:r>
-        <w:rPr>
-          <w:sz w:val="26"/>
-        </w:rPr>
-        <w:t>, SQL.</w:t>
+        <w:t>Computing &amp; Statistics: Stata, Mathematica, Matlab, Tableau. Other: Github, SQL.</w:t>
       </w:r>
     </w:p>
     <w:p>
@@ -49008,11 +47912,42 @@
           <w:sz w:val="26"/>
         </w:rPr>
         <w:lastRenderedPageBreak/>
-        <w:t>Current Date of Submission: November 18</w:t>
+        <w:t>Current Date of Submission</w:t>
       </w:r>
       <w:r>
         <w:rPr>
           <w:sz w:val="26"/>
+          <w:highlight w:val="yellow"/>
+        </w:rPr>
+        <w:t xml:space="preserve">: </w:t>
+      </w:r>
+      <w:r>
+        <w:rPr>
+          <w:sz w:val="26"/>
+          <w:highlight w:val="yellow"/>
+        </w:rPr>
+        <w:t>January</w:t>
+      </w:r>
+      <w:r>
+        <w:rPr>
+          <w:sz w:val="26"/>
+          <w:highlight w:val="yellow"/>
+        </w:rPr>
+        <w:t xml:space="preserve"> </w:t>
+      </w:r>
+      <w:r>
+        <w:rPr>
+          <w:sz w:val="26"/>
+          <w:highlight w:val="yellow"/>
+        </w:rPr>
+        <w:t>7</w:t>
+      </w:r>
+      <w:bookmarkStart w:id="65" w:name="_GoBack"/>
+      <w:bookmarkEnd w:id="65"/>
+      <w:r>
+        <w:rPr>
+          <w:sz w:val="26"/>
+          <w:highlight w:val="yellow"/>
           <w:vertAlign w:val="superscript"/>
         </w:rPr>
         <w:t>th</w:t>
@@ -49020,8 +47955,9 @@
       <w:r>
         <w:rPr>
           <w:sz w:val="26"/>
-        </w:rPr>
-        <w:t>, 2020</w:t>
+          <w:highlight w:val="yellow"/>
+        </w:rPr>
+        <w:t>, 2021</w:t>
       </w:r>
     </w:p>
     <w:sectPr>
@@ -49219,7 +48155,7 @@
                               <w:rFonts w:ascii="Calibri"/>
                               <w:noProof/>
                             </w:rPr>
-                            <w:t>4</w:t>
+                            <w:t>3</w:t>
                           </w:r>
                           <w:r>
                             <w:fldChar w:fldCharType="end"/>
@@ -49531,7 +48467,7 @@
                               <w:rFonts w:ascii="Calibri"/>
                               <w:noProof/>
                             </w:rPr>
-                            <w:t>40</w:t>
+                            <w:t>41</w:t>
                           </w:r>
                           <w:r>
                             <w:fldChar w:fldCharType="end"/>

</xml_diff>